<commit_message>
fix: fix hu formats and descriptions in DAS
</commit_message>
<xml_diff>
--- a/Desarrollo/PVCU/Diseño/PVCU-DAS.docx
+++ b/Desarrollo/PVCU/Diseño/PVCU-DAS.docx
@@ -4,242 +4,388 @@
   <w:body>
     <w:p>
       <w:pPr>
-        <w:pStyle w:val="normal1"/>
-        <w:keepNext w:val="false"/>
-        <w:keepLines w:val="false"/>
+        <w:pStyle w:val="Normal"/>
         <w:pageBreakBefore w:val="false"/>
-        <w:widowControl w:val="false"/>
-        <w:shd w:val="clear" w:fill="auto"/>
-        <w:spacing w:lineRule="auto" w:line="360" w:before="0" w:after="200"/>
-        <w:ind w:hanging="0" w:left="0" w:right="-25"/>
-        <w:jc w:val="right"/>
-        <w:rPr>
+        <w:widowControl/>
+        <w:suppressAutoHyphens w:val="true"/>
+        <w:bidi w:val="0"/>
+        <w:spacing w:lineRule="auto" w:line="480" w:before="200" w:after="200"/>
+        <w:ind w:hanging="0" w:left="737" w:right="57"/>
+        <w:jc w:val="center"/>
+        <w:rPr>
+          <w:rFonts w:ascii="Times New Roman" w:hAnsi="Times New Roman" w:eastAsia="Times New Roman" w:cs="Times New Roman"/>
           <w:b/>
-          <w:sz w:val="48"/>
-          <w:szCs w:val="48"/>
-        </w:rPr>
-      </w:pPr>
-      <w:r>
-        <w:rPr>
+          <w:sz w:val="26"/>
+          <w:szCs w:val="26"/>
+        </w:rPr>
+      </w:pPr>
+      <w:r>
+        <w:rPr>
+          <w:rFonts w:eastAsia="Times New Roman" w:cs="Times New Roman"/>
           <w:b/>
-          <w:sz w:val="48"/>
-          <w:szCs w:val="48"/>
-        </w:rPr>
-      </w:r>
-    </w:p>
-    <w:p>
-      <w:pPr>
-        <w:pStyle w:val="normal1"/>
-        <w:keepNext w:val="false"/>
-        <w:keepLines w:val="false"/>
-        <w:pageBreakBefore w:val="false"/>
-        <w:widowControl w:val="false"/>
-        <w:shd w:val="clear" w:fill="auto"/>
-        <w:spacing w:lineRule="auto" w:line="360" w:before="0" w:after="200"/>
-        <w:ind w:hanging="0" w:left="0" w:right="-25"/>
-        <w:jc w:val="right"/>
-        <w:rPr>
+          <w:sz w:val="26"/>
+          <w:szCs w:val="26"/>
+        </w:rPr>
+        <w:t>Universidad Nacional Mayor de San Marcos</w:t>
+        <w:br/>
+        <w:t>Facultad de Ingeniería de Sistemas e Informática</w:t>
+        <w:br/>
+        <w:t>E.P. de Ingeniería de Software</w:t>
+      </w:r>
+    </w:p>
+    <w:p>
+      <w:pPr>
+        <w:pStyle w:val="Normal"/>
+        <w:widowControl/>
+        <w:suppressAutoHyphens w:val="true"/>
+        <w:bidi w:val="0"/>
+        <w:spacing w:lineRule="auto" w:line="480" w:before="200" w:after="200"/>
+        <w:ind w:hanging="0" w:left="737" w:right="0"/>
+        <w:jc w:val="center"/>
+        <w:rPr>
+          <w:rFonts w:ascii="Times New Roman" w:hAnsi="Times New Roman" w:eastAsia="Times New Roman" w:cs="Times New Roman"/>
           <w:b/>
-          <w:sz w:val="48"/>
-          <w:szCs w:val="48"/>
-        </w:rPr>
-      </w:pPr>
-      <w:r>
-        <w:rPr>
+          <w:sz w:val="26"/>
+          <w:szCs w:val="26"/>
+        </w:rPr>
+      </w:pPr>
+      <w:r>
+        <w:rPr/>
+        <w:drawing>
+          <wp:inline distT="0" distB="0" distL="0" distR="0">
+            <wp:extent cx="1252855" cy="1868805"/>
+            <wp:effectExtent l="0" t="0" r="0" b="0"/>
+            <wp:docPr id="1" name="image15.png" descr=""/>
+            <wp:cNvGraphicFramePr>
+              <a:graphicFrameLocks xmlns:a="http://schemas.openxmlformats.org/drawingml/2006/main" noChangeAspect="1"/>
+            </wp:cNvGraphicFramePr>
+            <a:graphic xmlns:a="http://schemas.openxmlformats.org/drawingml/2006/main">
+              <a:graphicData uri="http://schemas.openxmlformats.org/drawingml/2006/picture">
+                <pic:pic xmlns:pic="http://schemas.openxmlformats.org/drawingml/2006/picture">
+                  <pic:nvPicPr>
+                    <pic:cNvPr id="1" name="image15.png" descr=""/>
+                    <pic:cNvPicPr>
+                      <a:picLocks noChangeAspect="1" noChangeArrowheads="1"/>
+                    </pic:cNvPicPr>
+                  </pic:nvPicPr>
+                  <pic:blipFill>
+                    <a:blip r:embed="rId2"/>
+                    <a:stretch>
+                      <a:fillRect/>
+                    </a:stretch>
+                  </pic:blipFill>
+                  <pic:spPr bwMode="auto">
+                    <a:xfrm>
+                      <a:off x="0" y="0"/>
+                      <a:ext cx="1252855" cy="1868805"/>
+                    </a:xfrm>
+                    <a:prstGeom prst="rect">
+                      <a:avLst/>
+                    </a:prstGeom>
+                    <a:noFill/>
+                  </pic:spPr>
+                </pic:pic>
+              </a:graphicData>
+            </a:graphic>
+          </wp:inline>
+        </w:drawing>
+      </w:r>
+    </w:p>
+    <w:p>
+      <w:pPr>
+        <w:pStyle w:val="Normal"/>
+        <w:widowControl/>
+        <w:suppressAutoHyphens w:val="true"/>
+        <w:bidi w:val="0"/>
+        <w:spacing w:lineRule="auto" w:line="480" w:before="200" w:after="200"/>
+        <w:ind w:hanging="0" w:left="0" w:right="57"/>
+        <w:jc w:val="center"/>
+        <w:rPr/>
+      </w:pPr>
+      <w:r>
+        <w:rPr>
+          <w:rFonts w:eastAsia="Times New Roman" w:cs="Times New Roman"/>
           <w:b/>
-          <w:sz w:val="48"/>
-          <w:szCs w:val="48"/>
-        </w:rPr>
-      </w:r>
-    </w:p>
-    <w:p>
-      <w:pPr>
-        <w:pStyle w:val="normal1"/>
-        <w:keepNext w:val="false"/>
-        <w:keepLines w:val="false"/>
-        <w:pageBreakBefore w:val="false"/>
-        <w:widowControl w:val="false"/>
-        <w:shd w:val="clear" w:fill="auto"/>
-        <w:spacing w:lineRule="auto" w:line="360" w:before="0" w:after="200"/>
-        <w:ind w:hanging="0" w:left="0" w:right="-25"/>
-        <w:jc w:val="right"/>
+          <w:sz w:val="26"/>
+          <w:szCs w:val="26"/>
+        </w:rPr>
+        <w:t xml:space="preserve">Asignatura: </w:t>
+      </w:r>
+      <w:r>
+        <w:rPr>
+          <w:rFonts w:eastAsia="Times New Roman" w:cs="Times New Roman"/>
+          <w:sz w:val="26"/>
+          <w:szCs w:val="26"/>
+        </w:rPr>
+        <w:t>Gestión de la configuración del software</w:t>
+      </w:r>
+      <w:r>
+        <w:rPr/>
+        <w:t xml:space="preserve"> </w:t>
+      </w:r>
+    </w:p>
+    <w:p>
+      <w:pPr>
+        <w:pStyle w:val="Normal"/>
+        <w:widowControl/>
+        <w:suppressAutoHyphens w:val="true"/>
+        <w:bidi w:val="0"/>
+        <w:spacing w:lineRule="auto" w:line="480" w:before="200" w:after="200"/>
+        <w:ind w:hanging="0" w:left="0" w:right="0"/>
+        <w:jc w:val="center"/>
+        <w:rPr/>
+      </w:pPr>
+      <w:r>
         <w:rPr>
           <w:b/>
-          <w:sz w:val="48"/>
-          <w:szCs w:val="48"/>
-        </w:rPr>
-      </w:pPr>
-      <w:r>
-        <w:rPr>
+          <w:bCs/>
+        </w:rPr>
+        <w:t>PVCU-DAS</w:t>
+      </w:r>
+      <w:r>
+        <w:rPr/>
+        <w:t>: Diseño de Arquitectura de Software</w:t>
+      </w:r>
+    </w:p>
+    <w:p>
+      <w:pPr>
+        <w:pStyle w:val="Normal"/>
+        <w:widowControl/>
+        <w:suppressAutoHyphens w:val="true"/>
+        <w:bidi w:val="0"/>
+        <w:spacing w:lineRule="auto" w:line="480" w:before="200" w:after="200"/>
+        <w:ind w:hanging="0" w:left="737" w:right="0"/>
+        <w:jc w:val="center"/>
+        <w:rPr>
+          <w:rFonts w:ascii="Times New Roman" w:hAnsi="Times New Roman" w:eastAsia="Times New Roman" w:cs="Times New Roman"/>
           <w:b/>
-          <w:sz w:val="48"/>
-          <w:szCs w:val="48"/>
-        </w:rPr>
-      </w:r>
-    </w:p>
-    <w:p>
-      <w:pPr>
-        <w:pStyle w:val="normal1"/>
-        <w:keepNext w:val="false"/>
-        <w:keepLines w:val="false"/>
-        <w:pageBreakBefore w:val="false"/>
-        <w:widowControl w:val="false"/>
-        <w:shd w:val="clear" w:fill="auto"/>
-        <w:spacing w:lineRule="auto" w:line="360" w:before="0" w:after="200"/>
-        <w:ind w:hanging="0" w:left="0" w:right="-25"/>
-        <w:jc w:val="right"/>
-        <w:rPr>
+          <w:sz w:val="26"/>
+          <w:szCs w:val="26"/>
+        </w:rPr>
+      </w:pPr>
+      <w:r>
+        <w:rPr>
+          <w:rFonts w:eastAsia="Times New Roman" w:cs="Times New Roman"/>
           <w:b/>
-          <w:sz w:val="48"/>
-          <w:szCs w:val="48"/>
-        </w:rPr>
-      </w:pPr>
-      <w:r>
-        <w:rPr>
+          <w:sz w:val="26"/>
+          <w:szCs w:val="26"/>
+        </w:rPr>
+        <w:t xml:space="preserve">Integrantes (Grupo 04): </w:t>
+      </w:r>
+    </w:p>
+    <w:p>
+      <w:pPr>
+        <w:pStyle w:val="Normal"/>
+        <w:spacing w:lineRule="auto" w:line="360"/>
+        <w:ind w:left="1700" w:right="1100"/>
+        <w:jc w:val="center"/>
+        <w:rPr>
+          <w:rFonts w:ascii="Times New Roman" w:hAnsi="Times New Roman" w:eastAsia="Times New Roman" w:cs="Times New Roman"/>
+          <w:sz w:val="26"/>
+          <w:szCs w:val="26"/>
+        </w:rPr>
+      </w:pPr>
+      <w:r>
+        <w:rPr>
+          <w:rFonts w:eastAsia="Times New Roman" w:cs="Times New Roman"/>
+          <w:sz w:val="26"/>
+          <w:szCs w:val="26"/>
+        </w:rPr>
+        <w:t>Dávila Raffo, Alwin Edu</w:t>
+      </w:r>
+    </w:p>
+    <w:p>
+      <w:pPr>
+        <w:pStyle w:val="Normal"/>
+        <w:spacing w:lineRule="auto" w:line="360"/>
+        <w:ind w:left="1700" w:right="1100"/>
+        <w:jc w:val="center"/>
+        <w:rPr>
+          <w:rFonts w:ascii="Times New Roman" w:hAnsi="Times New Roman" w:eastAsia="Times New Roman" w:cs="Times New Roman"/>
+          <w:sz w:val="26"/>
+          <w:szCs w:val="26"/>
+        </w:rPr>
+      </w:pPr>
+      <w:r>
+        <w:rPr>
+          <w:rFonts w:eastAsia="Times New Roman" w:cs="Times New Roman"/>
+          <w:sz w:val="26"/>
+          <w:szCs w:val="26"/>
+        </w:rPr>
+        <w:t>Espinoza Peralta, Carlos Miguel</w:t>
+      </w:r>
+    </w:p>
+    <w:p>
+      <w:pPr>
+        <w:pStyle w:val="Normal"/>
+        <w:spacing w:lineRule="auto" w:line="360"/>
+        <w:ind w:left="1700" w:right="1100"/>
+        <w:jc w:val="center"/>
+        <w:rPr>
+          <w:rFonts w:ascii="Times New Roman" w:hAnsi="Times New Roman" w:eastAsia="Times New Roman" w:cs="Times New Roman"/>
+          <w:sz w:val="26"/>
+          <w:szCs w:val="26"/>
+        </w:rPr>
+      </w:pPr>
+      <w:r>
+        <w:rPr>
+          <w:rFonts w:eastAsia="Times New Roman" w:cs="Times New Roman"/>
+          <w:sz w:val="26"/>
+          <w:szCs w:val="26"/>
+        </w:rPr>
+        <w:t>Jara Espinoza, Ángela Lucía</w:t>
+      </w:r>
+    </w:p>
+    <w:p>
+      <w:pPr>
+        <w:pStyle w:val="Normal"/>
+        <w:spacing w:lineRule="auto" w:line="360"/>
+        <w:ind w:left="1700" w:right="1100"/>
+        <w:jc w:val="center"/>
+        <w:rPr>
+          <w:rFonts w:ascii="Times New Roman" w:hAnsi="Times New Roman" w:eastAsia="Times New Roman" w:cs="Times New Roman"/>
+          <w:sz w:val="26"/>
+          <w:szCs w:val="26"/>
+        </w:rPr>
+      </w:pPr>
+      <w:r>
+        <w:rPr>
+          <w:rFonts w:eastAsia="Times New Roman" w:cs="Times New Roman"/>
+          <w:sz w:val="26"/>
+          <w:szCs w:val="26"/>
+        </w:rPr>
+        <w:t>Madrid Ruiz, Giacomo Salvador</w:t>
+      </w:r>
+    </w:p>
+    <w:p>
+      <w:pPr>
+        <w:pStyle w:val="Normal"/>
+        <w:spacing w:lineRule="auto" w:line="360"/>
+        <w:ind w:left="1700" w:right="1100"/>
+        <w:jc w:val="center"/>
+        <w:rPr>
+          <w:rFonts w:ascii="Times New Roman" w:hAnsi="Times New Roman" w:eastAsia="Times New Roman" w:cs="Times New Roman"/>
+          <w:sz w:val="26"/>
+          <w:szCs w:val="26"/>
+        </w:rPr>
+      </w:pPr>
+      <w:r>
+        <w:rPr>
+          <w:rFonts w:eastAsia="Times New Roman" w:cs="Times New Roman"/>
+          <w:sz w:val="26"/>
+          <w:szCs w:val="26"/>
+        </w:rPr>
+        <w:t>Mantilla Flores, Shamir</w:t>
+      </w:r>
+    </w:p>
+    <w:p>
+      <w:pPr>
+        <w:pStyle w:val="Normal"/>
+        <w:spacing w:lineRule="auto" w:line="360"/>
+        <w:ind w:left="1700" w:right="1100"/>
+        <w:jc w:val="center"/>
+        <w:rPr>
+          <w:rFonts w:ascii="Times New Roman" w:hAnsi="Times New Roman" w:eastAsia="Times New Roman" w:cs="Times New Roman"/>
+          <w:sz w:val="26"/>
+          <w:szCs w:val="26"/>
+        </w:rPr>
+      </w:pPr>
+      <w:r>
+        <w:rPr>
+          <w:rFonts w:eastAsia="Times New Roman" w:cs="Times New Roman"/>
+          <w:sz w:val="26"/>
+          <w:szCs w:val="26"/>
+        </w:rPr>
+        <w:t>Patricio Julca, Vilberto Alberto</w:t>
+      </w:r>
+    </w:p>
+    <w:p>
+      <w:pPr>
+        <w:pStyle w:val="Normal"/>
+        <w:spacing w:lineRule="auto" w:line="480" w:before="580" w:after="0"/>
+        <w:ind w:left="1700" w:right="1100"/>
+        <w:jc w:val="center"/>
+        <w:rPr>
+          <w:rFonts w:ascii="Times New Roman" w:hAnsi="Times New Roman" w:eastAsia="Times New Roman" w:cs="Times New Roman"/>
+          <w:sz w:val="26"/>
+          <w:szCs w:val="26"/>
+        </w:rPr>
+      </w:pPr>
+      <w:r>
+        <w:rPr>
+          <w:rFonts w:eastAsia="Times New Roman" w:cs="Times New Roman"/>
           <w:b/>
-          <w:sz w:val="48"/>
-          <w:szCs w:val="48"/>
-        </w:rPr>
-      </w:r>
-    </w:p>
-    <w:p>
-      <w:pPr>
-        <w:pStyle w:val="normal1"/>
-        <w:keepNext w:val="false"/>
-        <w:keepLines w:val="false"/>
-        <w:pageBreakBefore w:val="false"/>
-        <w:widowControl w:val="false"/>
-        <w:shd w:val="clear" w:fill="auto"/>
-        <w:spacing w:lineRule="auto" w:line="360" w:before="0" w:after="200"/>
-        <w:ind w:hanging="0" w:left="0" w:right="-25"/>
-        <w:jc w:val="right"/>
-        <w:rPr>
+          <w:sz w:val="26"/>
+          <w:szCs w:val="26"/>
+        </w:rPr>
+        <w:t xml:space="preserve">Docente:  </w:t>
+      </w:r>
+      <w:r>
+        <w:rPr>
+          <w:rFonts w:eastAsia="Times New Roman" w:cs="Times New Roman"/>
+          <w:sz w:val="26"/>
+          <w:szCs w:val="26"/>
+        </w:rPr>
+        <w:t xml:space="preserve">Wong Portillo, Lenis Rossi </w:t>
+      </w:r>
+    </w:p>
+    <w:p>
+      <w:pPr>
+        <w:pStyle w:val="Normal"/>
+        <w:spacing w:lineRule="auto" w:line="480"/>
+        <w:ind w:left="1700" w:right="1100"/>
+        <w:jc w:val="center"/>
+        <w:rPr>
+          <w:rFonts w:ascii="Times New Roman" w:hAnsi="Times New Roman" w:eastAsia="Times New Roman" w:cs="Times New Roman"/>
+          <w:sz w:val="26"/>
+          <w:szCs w:val="26"/>
+        </w:rPr>
+      </w:pPr>
+      <w:r>
+        <w:rPr>
+          <w:rFonts w:eastAsia="Times New Roman" w:cs="Times New Roman"/>
+          <w:sz w:val="26"/>
+          <w:szCs w:val="26"/>
+        </w:rPr>
+        <w:t>Lima, Perú</w:t>
+      </w:r>
+    </w:p>
+    <w:p>
+      <w:pPr>
+        <w:pStyle w:val="Normal"/>
+        <w:spacing w:lineRule="auto" w:line="480"/>
+        <w:ind w:left="1700" w:right="1100"/>
+        <w:jc w:val="center"/>
+        <w:rPr>
+          <w:rFonts w:ascii="IBM Plex Serif" w:hAnsi="IBM Plex Serif" w:eastAsia="IBM Plex Serif" w:cs="IBM Plex Serif"/>
           <w:b/>
-          <w:sz w:val="48"/>
-          <w:szCs w:val="48"/>
-        </w:rPr>
-      </w:pPr>
-      <w:r>
-        <w:rPr>
-          <w:b/>
-          <w:sz w:val="48"/>
-          <w:szCs w:val="48"/>
-        </w:rPr>
-      </w:r>
-    </w:p>
-    <w:p>
-      <w:pPr>
-        <w:pStyle w:val="normal1"/>
-        <w:keepNext w:val="false"/>
-        <w:keepLines w:val="false"/>
-        <w:pageBreakBefore w:val="false"/>
-        <w:widowControl w:val="false"/>
-        <w:shd w:val="clear" w:fill="auto"/>
-        <w:spacing w:lineRule="auto" w:line="360" w:before="0" w:after="200"/>
-        <w:ind w:hanging="0" w:left="0" w:right="-25"/>
-        <w:jc w:val="right"/>
-        <w:rPr>
-          <w:b/>
-          <w:sz w:val="48"/>
-          <w:szCs w:val="48"/>
-        </w:rPr>
-      </w:pPr>
-      <w:r>
-        <w:rPr>
-          <w:b/>
-          <w:sz w:val="48"/>
-          <w:szCs w:val="48"/>
-        </w:rPr>
-        <w:t>Documento de Arquitectura de Software</w:t>
-      </w:r>
-    </w:p>
-    <w:p>
-      <w:pPr>
-        <w:pStyle w:val="normal1"/>
-        <w:keepNext w:val="false"/>
-        <w:keepLines w:val="false"/>
-        <w:pageBreakBefore w:val="false"/>
-        <w:widowControl w:val="false"/>
-        <w:shd w:val="clear" w:fill="auto"/>
-        <w:spacing w:lineRule="auto" w:line="360" w:before="0" w:after="200"/>
-        <w:ind w:hanging="0" w:left="0" w:right="-25"/>
-        <w:jc w:val="right"/>
-        <w:rPr>
-          <w:b/>
-          <w:sz w:val="48"/>
-          <w:szCs w:val="48"/>
-        </w:rPr>
-      </w:pPr>
-      <w:r>
-        <w:rPr>
-          <w:b/>
-          <w:sz w:val="48"/>
-          <w:szCs w:val="48"/>
-        </w:rPr>
-        <w:t xml:space="preserve">Proyecto </w:t>
-      </w:r>
-      <w:r>
-        <w:rPr>
-          <w:b/>
-          <w:sz w:val="48"/>
-          <w:szCs w:val="48"/>
-        </w:rPr>
-        <w:t>EzCommerce</w:t>
-      </w:r>
-    </w:p>
-    <w:p>
-      <w:pPr>
-        <w:pStyle w:val="normal1"/>
-        <w:keepNext w:val="false"/>
-        <w:keepLines w:val="false"/>
-        <w:pageBreakBefore w:val="false"/>
-        <w:widowControl w:val="false"/>
-        <w:shd w:val="clear" w:fill="auto"/>
-        <w:spacing w:lineRule="auto" w:line="360" w:before="0" w:after="200"/>
-        <w:ind w:hanging="0" w:left="0" w:right="-25"/>
-        <w:jc w:val="right"/>
-        <w:rPr>
-          <w:b/>
-          <w:sz w:val="48"/>
-          <w:szCs w:val="48"/>
-        </w:rPr>
-      </w:pPr>
-      <w:r>
-        <w:rPr>
-          <w:b/>
-          <w:sz w:val="48"/>
-          <w:szCs w:val="48"/>
-        </w:rPr>
-        <w:t>Versión 1.</w:t>
-      </w:r>
-      <w:r>
-        <w:rPr>
-          <w:b/>
-          <w:sz w:val="48"/>
-          <w:szCs w:val="48"/>
-        </w:rPr>
-        <w:t>0</w:t>
-      </w:r>
-    </w:p>
-    <w:p>
-      <w:pPr>
-        <w:pStyle w:val="normal1"/>
-        <w:keepNext w:val="false"/>
-        <w:keepLines w:val="false"/>
-        <w:pageBreakBefore w:val="false"/>
-        <w:widowControl w:val="false"/>
-        <w:shd w:val="clear" w:fill="auto"/>
-        <w:spacing w:lineRule="auto" w:line="360" w:before="0" w:after="200"/>
-        <w:ind w:hanging="0" w:left="0" w:right="-25"/>
+          <w:sz w:val="26"/>
+          <w:szCs w:val="26"/>
+        </w:rPr>
+      </w:pPr>
+      <w:r>
+        <w:rPr>
+          <w:rFonts w:eastAsia="Times New Roman" w:cs="Times New Roman"/>
+          <w:sz w:val="26"/>
+          <w:szCs w:val="26"/>
+        </w:rPr>
+        <w:t>2024</w:t>
+      </w:r>
+    </w:p>
+    <w:p>
+      <w:pPr>
+        <w:pStyle w:val="Normal"/>
+        <w:widowControl/>
+        <w:suppressAutoHyphens w:val="true"/>
+        <w:bidi w:val="0"/>
+        <w:spacing w:lineRule="auto" w:line="480" w:before="200" w:after="200"/>
+        <w:ind w:hanging="0" w:left="0" w:right="57"/>
         <w:jc w:val="center"/>
-        <w:rPr>
-          <w:b/>
-        </w:rPr>
-      </w:pPr>
-      <w:r>
-        <w:rPr>
-          <w:b/>
-        </w:rPr>
+        <w:rPr/>
+      </w:pPr>
+      <w:r>
+        <w:rPr/>
+        <w:t xml:space="preserve">    </w:t>
       </w:r>
       <w:r>
         <w:br w:type="page"/>
@@ -293,8 +439,8 @@
         <w:tblLook w:val="0600"/>
       </w:tblPr>
       <w:tblGrid>
-        <w:gridCol w:w="1528"/>
-        <w:gridCol w:w="1532"/>
+        <w:gridCol w:w="1527"/>
+        <w:gridCol w:w="1533"/>
         <w:gridCol w:w="3645"/>
         <w:gridCol w:w="2234"/>
       </w:tblGrid>
@@ -302,7 +448,7 @@
         <w:trPr/>
         <w:tc>
           <w:tcPr>
-            <w:tcW w:w="1528" w:type="dxa"/>
+            <w:tcW w:w="1527" w:type="dxa"/>
             <w:tcBorders>
               <w:top w:val="single" w:sz="8" w:space="0" w:color="000000"/>
               <w:left w:val="single" w:sz="8" w:space="0" w:color="000000"/>
@@ -332,7 +478,7 @@
         </w:tc>
         <w:tc>
           <w:tcPr>
-            <w:tcW w:w="1532" w:type="dxa"/>
+            <w:tcW w:w="1533" w:type="dxa"/>
             <w:tcBorders>
               <w:top w:val="single" w:sz="8" w:space="0" w:color="000000"/>
               <w:left w:val="single" w:sz="8" w:space="0" w:color="000000"/>
@@ -425,7 +571,7 @@
         <w:trPr/>
         <w:tc>
           <w:tcPr>
-            <w:tcW w:w="1528" w:type="dxa"/>
+            <w:tcW w:w="1527" w:type="dxa"/>
             <w:tcBorders>
               <w:top w:val="single" w:sz="8" w:space="0" w:color="000000"/>
               <w:left w:val="single" w:sz="8" w:space="0" w:color="000000"/>
@@ -444,25 +590,13 @@
             </w:pPr>
             <w:r>
               <w:rPr/>
-              <w:t>21</w:t>
-            </w:r>
-            <w:r>
-              <w:rPr/>
-              <w:t>/0</w:t>
-            </w:r>
-            <w:r>
-              <w:rPr/>
-              <w:t>9</w:t>
-            </w:r>
-            <w:r>
-              <w:rPr/>
-              <w:t>/2024</w:t>
+              <w:t>21/09/2024</w:t>
             </w:r>
           </w:p>
         </w:tc>
         <w:tc>
           <w:tcPr>
-            <w:tcW w:w="1532" w:type="dxa"/>
+            <w:tcW w:w="1533" w:type="dxa"/>
             <w:tcBorders>
               <w:top w:val="single" w:sz="8" w:space="0" w:color="000000"/>
               <w:left w:val="single" w:sz="8" w:space="0" w:color="000000"/>
@@ -531,11 +665,7 @@
             </w:pPr>
             <w:r>
               <w:rPr/>
-              <w:t xml:space="preserve">Espinoza </w:t>
-            </w:r>
-            <w:r>
-              <w:rPr/>
-              <w:t>Peralta</w:t>
+              <w:t>Espinoza Peralta</w:t>
             </w:r>
           </w:p>
         </w:tc>
@@ -544,7 +674,7 @@
         <w:trPr/>
         <w:tc>
           <w:tcPr>
-            <w:tcW w:w="1528" w:type="dxa"/>
+            <w:tcW w:w="1527" w:type="dxa"/>
             <w:tcBorders>
               <w:top w:val="single" w:sz="8" w:space="0" w:color="000000"/>
               <w:left w:val="single" w:sz="8" w:space="0" w:color="000000"/>
@@ -563,12 +693,13 @@
             </w:pPr>
             <w:r>
               <w:rPr/>
+              <w:t>06/11/2024</w:t>
             </w:r>
           </w:p>
         </w:tc>
         <w:tc>
           <w:tcPr>
-            <w:tcW w:w="1532" w:type="dxa"/>
+            <w:tcW w:w="1533" w:type="dxa"/>
             <w:tcBorders>
               <w:top w:val="single" w:sz="8" w:space="0" w:color="000000"/>
               <w:left w:val="single" w:sz="8" w:space="0" w:color="000000"/>
@@ -587,6 +718,7 @@
             </w:pPr>
             <w:r>
               <w:rPr/>
+              <w:t>1.1</w:t>
             </w:r>
           </w:p>
         </w:tc>
@@ -611,6 +743,7 @@
             </w:pPr>
             <w:r>
               <w:rPr/>
+              <w:t>Añadir descripciones a los graficos</w:t>
             </w:r>
           </w:p>
         </w:tc>
@@ -635,6 +768,7 @@
             </w:pPr>
             <w:r>
               <w:rPr/>
+              <w:t>Espinoza Peralta</w:t>
             </w:r>
           </w:p>
         </w:tc>
@@ -643,7 +777,7 @@
         <w:trPr/>
         <w:tc>
           <w:tcPr>
-            <w:tcW w:w="1528" w:type="dxa"/>
+            <w:tcW w:w="1527" w:type="dxa"/>
             <w:tcBorders>
               <w:top w:val="single" w:sz="8" w:space="0" w:color="000000"/>
               <w:left w:val="single" w:sz="8" w:space="0" w:color="000000"/>
@@ -667,7 +801,7 @@
         </w:tc>
         <w:tc>
           <w:tcPr>
-            <w:tcW w:w="1532" w:type="dxa"/>
+            <w:tcW w:w="1533" w:type="dxa"/>
             <w:tcBorders>
               <w:top w:val="single" w:sz="8" w:space="0" w:color="000000"/>
               <w:left w:val="single" w:sz="8" w:space="0" w:color="000000"/>
@@ -742,7 +876,7 @@
         <w:trPr/>
         <w:tc>
           <w:tcPr>
-            <w:tcW w:w="1528" w:type="dxa"/>
+            <w:tcW w:w="1527" w:type="dxa"/>
             <w:tcBorders>
               <w:top w:val="single" w:sz="8" w:space="0" w:color="000000"/>
               <w:left w:val="single" w:sz="8" w:space="0" w:color="000000"/>
@@ -766,7 +900,7 @@
         </w:tc>
         <w:tc>
           <w:tcPr>
-            <w:tcW w:w="1532" w:type="dxa"/>
+            <w:tcW w:w="1533" w:type="dxa"/>
             <w:tcBorders>
               <w:top w:val="single" w:sz="8" w:space="0" w:color="000000"/>
               <w:left w:val="single" w:sz="8" w:space="0" w:color="000000"/>
@@ -841,7 +975,7 @@
         <w:trPr/>
         <w:tc>
           <w:tcPr>
-            <w:tcW w:w="1528" w:type="dxa"/>
+            <w:tcW w:w="1527" w:type="dxa"/>
             <w:tcBorders>
               <w:top w:val="single" w:sz="8" w:space="0" w:color="000000"/>
               <w:left w:val="single" w:sz="8" w:space="0" w:color="000000"/>
@@ -865,7 +999,7 @@
         </w:tc>
         <w:tc>
           <w:tcPr>
-            <w:tcW w:w="1532" w:type="dxa"/>
+            <w:tcW w:w="1533" w:type="dxa"/>
             <w:tcBorders>
               <w:top w:val="single" w:sz="8" w:space="0" w:color="000000"/>
               <w:left w:val="single" w:sz="8" w:space="0" w:color="000000"/>
@@ -940,7 +1074,7 @@
         <w:trPr/>
         <w:tc>
           <w:tcPr>
-            <w:tcW w:w="1528" w:type="dxa"/>
+            <w:tcW w:w="1527" w:type="dxa"/>
             <w:tcBorders>
               <w:top w:val="single" w:sz="8" w:space="0" w:color="000000"/>
               <w:left w:val="single" w:sz="8" w:space="0" w:color="000000"/>
@@ -964,7 +1098,7 @@
         </w:tc>
         <w:tc>
           <w:tcPr>
-            <w:tcW w:w="1532" w:type="dxa"/>
+            <w:tcW w:w="1533" w:type="dxa"/>
             <w:tcBorders>
               <w:top w:val="single" w:sz="8" w:space="0" w:color="000000"/>
               <w:left w:val="single" w:sz="8" w:space="0" w:color="000000"/>
@@ -1039,7 +1173,7 @@
         <w:trPr/>
         <w:tc>
           <w:tcPr>
-            <w:tcW w:w="1528" w:type="dxa"/>
+            <w:tcW w:w="1527" w:type="dxa"/>
             <w:tcBorders>
               <w:top w:val="single" w:sz="8" w:space="0" w:color="000000"/>
               <w:left w:val="single" w:sz="8" w:space="0" w:color="000000"/>
@@ -1063,7 +1197,7 @@
         </w:tc>
         <w:tc>
           <w:tcPr>
-            <w:tcW w:w="1532" w:type="dxa"/>
+            <w:tcW w:w="1533" w:type="dxa"/>
             <w:tcBorders>
               <w:top w:val="single" w:sz="8" w:space="0" w:color="000000"/>
               <w:left w:val="single" w:sz="8" w:space="0" w:color="000000"/>
@@ -1252,7 +1386,7 @@
               <w:rFonts w:eastAsia="Times New Roman" w:cs="Times New Roman"/>
               <w:color w:val="000000"/>
             </w:rPr>
-            <w:instrText xml:space="preserve"> TOC \z \o "1-9" \u \t "Heading 1,1,Heading 2,2,Heading 3,3,Heading 4,4,Heading 5,5,Heading 6,6" \h</w:instrText>
+            <w:instrText xml:space="preserve"> TOC \z \o "1-9" \u \t "heading 1,1,heading 2,2,heading 3,3,heading 4,4,heading 5,5,heading 6,6" \h</w:instrText>
           </w:r>
           <w:r>
             <w:rPr>
@@ -2045,15 +2179,7 @@
       <w:bookmarkEnd w:id="2"/>
       <w:r>
         <w:rPr/>
-        <w:t>El propósito de este documento es definir y dar a conocer la Arquitectura de Software para el desarrollo del proyecto "</w:t>
-      </w:r>
-      <w:r>
-        <w:rPr/>
-        <w:t>EzCommerce”</w:t>
-      </w:r>
-      <w:r>
-        <w:rPr/>
-        <w:t>. Se utilizarán las vistas de proceso, lógica y física, para describir la estructura y funcionalidad del sistema, así como su distribución física, interacción y descripción general.</w:t>
+        <w:t>El propósito de este documento es definir y dar a conocer la Arquitectura de Software para el desarrollo del proyecto "EzCommerce”. Se utilizarán las vistas de proceso, lógica y física, para describir la estructura y funcionalidad del sistema, así como su distribución física, interacción y descripción general.</w:t>
       </w:r>
     </w:p>
     <w:p>
@@ -2104,35 +2230,7 @@
       <w:bookmarkEnd w:id="5"/>
       <w:r>
         <w:rPr/>
-        <w:t>Este documento describe la arquitectura del sistema "</w:t>
-      </w:r>
-      <w:r>
-        <w:rPr/>
-        <w:t>EzCommerce</w:t>
-      </w:r>
-      <w:r>
-        <w:rPr/>
-        <w:t xml:space="preserve">", </w:t>
-      </w:r>
-      <w:r>
-        <w:rPr/>
-        <w:t xml:space="preserve">el cual permitirá a los usuarios buscar productos y contactarse con los vendedores, asimismo también </w:t>
-      </w:r>
-      <w:r>
-        <w:rPr/>
-        <w:t>podrán publicar artículos y registrar su marca</w:t>
-      </w:r>
-      <w:r>
-        <w:rPr/>
-        <w:t xml:space="preserve">. El sistema se enfocará en mejorar los procesos internos y externos relacionados con la </w:t>
-      </w:r>
-      <w:r>
-        <w:rPr/>
-        <w:t>venta y compra de articulos</w:t>
-      </w:r>
-      <w:r>
-        <w:rPr/>
-        <w:t>. La aplicación será web y funcionará en dispositivos con navegación web estándar. Además, se especifican las restricciones, atributos de calidad, vistas arquitecturales y patrones de diseño a implementar por el equipo de desarrollo.</w:t>
+        <w:t>Este documento describe la arquitectura del sistema "EzCommerce", el cual permitirá a los usuarios buscar productos y contactarse con los vendedores, asimismo también podrán publicar artículos y registrar su marca. El sistema se enfocará en mejorar los procesos internos y externos relacionados con la venta y compra de articulos. La aplicación será web y funcionará en dispositivos con navegación web estándar. Además, se especifican las restricciones, atributos de calidad, vistas arquitecturales y patrones de diseño a implementar por el equipo de desarrollo.</w:t>
       </w:r>
     </w:p>
     <w:p>
@@ -2331,27 +2429,7 @@
       </w:pPr>
       <w:r>
         <w:rPr/>
-        <w:t>React</w:t>
-      </w:r>
-      <w:r>
-        <w:rPr/>
-        <w:t xml:space="preserve">: </w:t>
-      </w:r>
-      <w:r>
-        <w:rPr/>
-        <w:t>Biblioteca</w:t>
-      </w:r>
-      <w:r>
-        <w:rPr/>
-        <w:t xml:space="preserve"> de JavaScript para crear </w:t>
-      </w:r>
-      <w:r>
-        <w:rPr/>
-        <w:t>single page applications</w:t>
-      </w:r>
-      <w:r>
-        <w:rPr/>
-        <w:t>.</w:t>
+        <w:t>React: Biblioteca de JavaScript para crear single page applications.</w:t>
       </w:r>
     </w:p>
     <w:p>
@@ -2372,27 +2450,7 @@
       </w:pPr>
       <w:r>
         <w:rPr/>
-        <w:t>Django</w:t>
-      </w:r>
-      <w:r>
-        <w:rPr/>
-        <w:t xml:space="preserve">: Framework  </w:t>
-      </w:r>
-      <w:r>
-        <w:rPr/>
-        <w:t xml:space="preserve">de Python </w:t>
-      </w:r>
-      <w:r>
-        <w:rPr/>
-        <w:t xml:space="preserve">para desarrollar </w:t>
-      </w:r>
-      <w:r>
-        <w:rPr/>
-        <w:t xml:space="preserve">API’s </w:t>
-      </w:r>
-      <w:r>
-        <w:rPr/>
-        <w:t>.</w:t>
+        <w:t>Django: Framework  de Python para desarrollar API’s .</w:t>
       </w:r>
     </w:p>
     <w:p>
@@ -2520,15 +2578,7 @@
       <w:bookmarkEnd w:id="20"/>
       <w:r>
         <w:rPr/>
-        <w:t>Se presentará una macro arquitectura del sistema "</w:t>
-      </w:r>
-      <w:r>
-        <w:rPr/>
-        <w:t>EzCommerce</w:t>
-      </w:r>
-      <w:r>
-        <w:rPr/>
-        <w:t>", con especificaciones de las vistas utilizadas en el proyecto, metas y restricciones arquitectónicas, así como vistas con diagramas para una comprensión completa del sistema.</w:t>
+        <w:t>Se presentará una macro arquitectura del sistema "EzCommerce", con especificaciones de las vistas utilizadas en el proyecto, metas y restricciones arquitectónicas, así como vistas con diagramas para una comprensión completa del sistema.</w:t>
       </w:r>
     </w:p>
     <w:p>
@@ -2625,23 +2675,7 @@
       <w:bookmarkEnd w:id="25"/>
       <w:r>
         <w:rPr/>
-        <w:t xml:space="preserve">Capa de Lógica de Negocio: Gestión de procesos, reglas de negocio, controladores, </w:t>
-      </w:r>
-      <w:r>
-        <w:rPr/>
-        <w:t>middlewares</w:t>
-      </w:r>
-      <w:r>
-        <w:rPr/>
-        <w:t xml:space="preserve"> y </w:t>
-      </w:r>
-      <w:r>
-        <w:rPr/>
-        <w:t>enrutador</w:t>
-      </w:r>
-      <w:r>
-        <w:rPr/>
-        <w:t>.</w:t>
+        <w:t>Capa de Lógica de Negocio: Gestión de procesos, reglas de negocio, controladores, middlewares y enrutador.</w:t>
       </w:r>
     </w:p>
     <w:p>
@@ -2664,15 +2698,7 @@
       <w:bookmarkEnd w:id="26"/>
       <w:r>
         <w:rPr/>
-        <w:t xml:space="preserve">Capa de Acceso a Datos: Gestión de datos, Interacción con la base de datos, </w:t>
-      </w:r>
-      <w:r>
-        <w:rPr/>
-        <w:t>ORM</w:t>
-      </w:r>
-      <w:r>
-        <w:rPr/>
-        <w:t xml:space="preserve"> y APIs.</w:t>
+        <w:t>Capa de Acceso a Datos: Gestión de datos, Interacción con la base de datos, ORM y APIs.</w:t>
       </w:r>
     </w:p>
     <w:p>
@@ -2685,15 +2711,7 @@
       </w:pPr>
       <w:r>
         <w:rPr/>
-        <w:t>E</w:t>
-      </w:r>
-      <w:r>
-        <w:rPr/>
-        <w:t>l principal beneficio de la arquitectura de tres niveles es su separación lógica y física de la funcionalidad. Cada nivel puede ejecutarse en un sistema operativo y una plataforma de servidor independientes (por ejemplo, servidor web, servidor de aplicaciones, servidor de base de datos) que mejor se adapte a sus requisitos funcionales. Además, cada nivel se ejecuta en al menos un hardware de servidor o un servidor virtual dedicado, por lo que los servicios de cada nivel pueden personalizarse y optimizarse sin afectar los demás niveles. </w:t>
-      </w:r>
-      <w:r>
-        <w:rPr/>
-        <w:t>Lo que mejora la mantenibilidad, escalabilidad y flexibilidad del sistema, ya que cada capa cumple una función específica, facilitando la incorporación de nuevas funcionalidades y adaptaciones futuras.</w:t>
+        <w:t>El principal beneficio de la arquitectura de tres niveles es su separación lógica y física de la funcionalidad. Cada nivel puede ejecutarse en un sistema operativo y una plataforma de servidor independientes (por ejemplo, servidor web, servidor de aplicaciones, servidor de base de datos) que mejor se adapte a sus requisitos funcionales. Además, cada nivel se ejecuta en al menos un hardware de servidor o un servidor virtual dedicado, por lo que los servicios de cada nivel pueden personalizarse y optimizarse sin afectar los demás niveles. Lo que mejora la mantenibilidad, escalabilidad y flexibilidad del sistema, ya que cada capa cumple una función específica, facilitando la incorporación de nuevas funcionalidades y adaptaciones futuras.</w:t>
       </w:r>
     </w:p>
     <w:p>
@@ -3000,11 +3018,7 @@
             </w:pPr>
             <w:r>
               <w:rPr/>
-              <w:t xml:space="preserve">Control de Acceso Basado en Roles: Asignación de permisos </w:t>
-            </w:r>
-            <w:r>
-              <w:rPr/>
-              <w:t>concretos al usuario para poder comprar o vender productos.</w:t>
+              <w:t>Control de Acceso Basado en Roles: Asignación de permisos concretos al usuario para poder comprar o vender productos.</w:t>
             </w:r>
           </w:p>
         </w:tc>
@@ -3158,15 +3172,7 @@
             </w:pPr>
             <w:r>
               <w:rPr/>
-              <w:t xml:space="preserve">Implementación en la infraestructura de servidores de </w:t>
-            </w:r>
-            <w:r>
-              <w:rPr/>
-              <w:t>EzCommerce</w:t>
-            </w:r>
-            <w:r>
-              <w:rPr/>
-              <w:t>.</w:t>
+              <w:t>Implementación en la infraestructura de servidores de EzCommerce.</w:t>
             </w:r>
           </w:p>
         </w:tc>
@@ -3290,11 +3296,7 @@
             </w:pPr>
             <w:r>
               <w:rPr/>
-              <w:t xml:space="preserve">Desarrollo de interfaces intuitivas, </w:t>
-            </w:r>
-            <w:r>
-              <w:rPr/>
-              <w:t>para el manejo de operaciones de compra y venta.</w:t>
+              <w:t>Desarrollo de interfaces intuitivas, para el manejo de operaciones de compra y venta.</w:t>
             </w:r>
           </w:p>
         </w:tc>
@@ -3564,15 +3566,7 @@
             </w:pPr>
             <w:r>
               <w:rPr/>
-              <w:t xml:space="preserve">Arquitectura </w:t>
-            </w:r>
-            <w:r>
-              <w:rPr/>
-              <w:t>Multicapa</w:t>
-            </w:r>
-            <w:r>
-              <w:rPr/>
-              <w:t>: Descomposición del sistema en servicios independientes y autocontenidos.</w:t>
+              <w:t>Arquitectura Multicapa: Descomposición del sistema en servicios independientes y autocontenidos.</w:t>
             </w:r>
           </w:p>
         </w:tc>
@@ -3846,19 +3840,7 @@
         <w:rPr>
           <w:u w:val="single"/>
         </w:rPr>
-        <w:t xml:space="preserve">Diagrama informal de la vista física de </w:t>
-      </w:r>
-      <w:r>
-        <w:rPr>
-          <w:u w:val="single"/>
-        </w:rPr>
-        <w:t>EzCommerce</w:t>
-      </w:r>
-      <w:r>
-        <w:rPr>
-          <w:u w:val="single"/>
-        </w:rPr>
-        <w:t>:</w:t>
+        <w:t>Diagrama informal de la vista física de EzCommerce:</w:t>
       </w:r>
     </w:p>
     <w:p>
@@ -3875,15 +3857,7 @@
       <w:bookmarkEnd w:id="32"/>
       <w:r>
         <w:rPr/>
-        <w:t xml:space="preserve">El Diagrama informal de la vista física contempla el uso del aplicativo por parte del usuario, quien ingresa al navegador desde diversos dispositivos, como computadoras de escritorio, portátiles y dispositivos móviles. El usuario accede a la página web de </w:t>
-      </w:r>
-      <w:r>
-        <w:rPr/>
-        <w:t>EzCommerce</w:t>
-      </w:r>
-      <w:r>
-        <w:rPr/>
-        <w:t>, la cual está alojada en un servidor de aplicaciones.</w:t>
+        <w:t>El Diagrama informal de la vista física contempla el uso del aplicativo por parte del usuario, quien ingresa al navegador desde diversos dispositivos, como computadoras de escritorio, portátiles y dispositivos móviles. El usuario accede a la página web de EzCommerce, la cual está alojada en un servidor de aplicaciones.</w:t>
       </w:r>
     </w:p>
     <w:p>
@@ -3948,15 +3922,7 @@
       <w:bookmarkEnd w:id="35"/>
       <w:r>
         <w:rPr/>
-        <w:t xml:space="preserve">Dispositivos electrónicos: Computadoras de escritorio, portátiles y dispositivos móviles con conexión a internet </w:t>
-      </w:r>
-      <w:r>
-        <w:rPr/>
-        <w:t>y que sean capaces de ejecutar un navegador</w:t>
-      </w:r>
-      <w:r>
-        <w:rPr/>
-        <w:t>.</w:t>
+        <w:t>Dispositivos electrónicos: Computadoras de escritorio, portátiles y dispositivos móviles con conexión a internet y que sean capaces de ejecutar un navegador.</w:t>
       </w:r>
     </w:p>
     <w:p>
@@ -4023,15 +3989,7 @@
       <w:bookmarkEnd w:id="37"/>
       <w:r>
         <w:rPr/>
-        <w:t xml:space="preserve">Base de datos: Almacena la información del sistema, como datos de libros, usuarios y reservas. Utiliza </w:t>
-      </w:r>
-      <w:r>
-        <w:rPr/>
-        <w:t>PostgreSQL</w:t>
-      </w:r>
-      <w:r>
-        <w:rPr/>
-        <w:t xml:space="preserve"> como gestor de bases de datos.</w:t>
+        <w:t>Base de datos: Almacena la información del sistema, como datos de libros, usuarios y reservas. Utiliza PostgreSQL como gestor de bases de datos.</w:t>
       </w:r>
     </w:p>
     <w:p>
@@ -4098,15 +4056,7 @@
       </w:r>
       <w:r>
         <w:rPr/>
-        <w:t xml:space="preserve"> </w:t>
-      </w:r>
-      <w:r>
-        <w:rPr/>
-        <w:t>EzCommerce</w:t>
-      </w:r>
-      <w:r>
-        <w:rPr/>
-        <w:t xml:space="preserve"> implementa el patrón de diseño Responsive Design, lo que le permite adaptarse a diferentes dispositivos con diferentes tamaños de pantalla, como computadoras de escritorio, portátiles y dispositivos móviles.</w:t>
+        <w:t xml:space="preserve"> EzCommerce implementa el patrón de diseño Responsive Design, lo que le permite adaptarse a diferentes dispositivos con diferentes tamaños de pantalla, como computadoras de escritorio, portátiles y dispositivos móviles.</w:t>
       </w:r>
     </w:p>
     <w:p>
@@ -4126,13 +4076,35 @@
         <w:rPr/>
         <w:tab/>
       </w:r>
+    </w:p>
+    <w:p>
+      <w:pPr>
+        <w:pStyle w:val="normal1"/>
+        <w:keepNext w:val="true"/>
+        <w:keepLines/>
+        <w:widowControl w:val="false"/>
+        <w:spacing w:lineRule="auto" w:line="240" w:before="0" w:after="200"/>
+        <w:ind w:hanging="0" w:left="0" w:right="-25"/>
+        <w:jc w:val="center"/>
+        <w:rPr/>
+      </w:pPr>
+      <w:bookmarkStart w:id="42" w:name="_toc339"/>
+      <w:bookmarkEnd w:id="42"/>
       <w:r>
         <w:rPr/>
         <w:drawing>
-          <wp:inline distT="0" distB="0" distL="0" distR="0">
-            <wp:extent cx="4881880" cy="1629410"/>
+          <wp:anchor behindDoc="0" distT="0" distB="0" distL="0" distR="0" simplePos="0" locked="0" layoutInCell="0" allowOverlap="1" relativeHeight="12">
+            <wp:simplePos x="0" y="0"/>
+            <wp:positionH relativeFrom="column">
+              <wp:posOffset>789305</wp:posOffset>
+            </wp:positionH>
+            <wp:positionV relativeFrom="paragraph">
+              <wp:posOffset>-49530</wp:posOffset>
+            </wp:positionV>
+            <wp:extent cx="4753610" cy="2420620"/>
             <wp:effectExtent l="0" t="0" r="0" b="0"/>
-            <wp:docPr id="1" name="image3.jpg" descr=""/>
+            <wp:wrapSquare wrapText="largest"/>
+            <wp:docPr id="2" name="AltoNivel" descr=""/>
             <wp:cNvGraphicFramePr>
               <a:graphicFrameLocks xmlns:a="http://schemas.openxmlformats.org/drawingml/2006/main" noChangeAspect="1"/>
             </wp:cNvGraphicFramePr>
@@ -4140,13 +4112,14 @@
               <a:graphicData uri="http://schemas.openxmlformats.org/drawingml/2006/picture">
                 <pic:pic xmlns:pic="http://schemas.openxmlformats.org/drawingml/2006/picture">
                   <pic:nvPicPr>
-                    <pic:cNvPr id="1" name="image3.jpg" descr=""/>
+                    <pic:cNvPr id="2" name="AltoNivel" descr=""/>
                     <pic:cNvPicPr>
                       <a:picLocks noChangeAspect="1" noChangeArrowheads="1"/>
                     </pic:cNvPicPr>
                   </pic:nvPicPr>
                   <pic:blipFill>
-                    <a:blip r:embed="rId2"/>
+                    <a:blip r:embed="rId3"/>
+                    <a:srcRect l="22815" t="0" r="22826" b="0"/>
                     <a:stretch>
                       <a:fillRect/>
                     </a:stretch>
@@ -4154,47 +4127,171 @@
                   <pic:spPr bwMode="auto">
                     <a:xfrm>
                       <a:off x="0" y="0"/>
-                      <a:ext cx="4881880" cy="1629410"/>
+                      <a:ext cx="4753610" cy="2420620"/>
                     </a:xfrm>
                     <a:prstGeom prst="rect">
                       <a:avLst/>
                     </a:prstGeom>
+                    <a:noFill/>
                   </pic:spPr>
                 </pic:pic>
               </a:graphicData>
             </a:graphic>
-          </wp:inline>
+          </wp:anchor>
         </w:drawing>
       </w:r>
     </w:p>
     <w:p>
       <w:pPr>
         <w:pStyle w:val="normal1"/>
-        <w:keepNext w:val="true"/>
-        <w:keepLines/>
         <w:widowControl w:val="false"/>
         <w:spacing w:lineRule="auto" w:line="240" w:before="0" w:after="200"/>
         <w:ind w:hanging="0" w:left="0" w:right="-25"/>
         <w:jc w:val="center"/>
         <w:rPr/>
       </w:pPr>
-      <w:bookmarkStart w:id="42" w:name="_heading=h.dblqftwzmuy9"/>
-      <w:bookmarkEnd w:id="42"/>
-      <w:r>
-        <w:rPr/>
-        <w:t xml:space="preserve">Figura </w:t>
-      </w:r>
-      <w:r>
-        <w:rPr/>
-        <w:t>01</w:t>
-      </w:r>
-      <w:r>
-        <w:rPr/>
-        <w:t xml:space="preserve">. Diagrama informal físico - </w:t>
-      </w:r>
-      <w:r>
-        <w:rPr/>
-        <w:t>EzCommerce</w:t>
+      <w:r>
+        <w:rPr/>
+      </w:r>
+    </w:p>
+    <w:p>
+      <w:pPr>
+        <w:pStyle w:val="normal1"/>
+        <w:widowControl w:val="false"/>
+        <w:spacing w:lineRule="auto" w:line="240" w:before="0" w:after="200"/>
+        <w:ind w:hanging="0" w:left="0" w:right="-25"/>
+        <w:jc w:val="center"/>
+        <w:rPr/>
+      </w:pPr>
+      <w:r>
+        <w:rPr/>
+      </w:r>
+    </w:p>
+    <w:p>
+      <w:pPr>
+        <w:pStyle w:val="normal1"/>
+        <w:widowControl w:val="false"/>
+        <w:spacing w:lineRule="auto" w:line="240" w:before="0" w:after="200"/>
+        <w:ind w:hanging="0" w:left="0" w:right="-25"/>
+        <w:jc w:val="center"/>
+        <w:rPr/>
+      </w:pPr>
+      <w:r>
+        <w:rPr/>
+      </w:r>
+    </w:p>
+    <w:p>
+      <w:pPr>
+        <w:pStyle w:val="normal1"/>
+        <w:widowControl w:val="false"/>
+        <w:spacing w:lineRule="auto" w:line="240" w:before="0" w:after="200"/>
+        <w:ind w:hanging="0" w:left="0" w:right="-25"/>
+        <w:jc w:val="center"/>
+        <w:rPr/>
+      </w:pPr>
+      <w:r>
+        <w:rPr/>
+      </w:r>
+    </w:p>
+    <w:p>
+      <w:pPr>
+        <w:pStyle w:val="normal1"/>
+        <w:widowControl w:val="false"/>
+        <w:spacing w:lineRule="auto" w:line="240" w:before="0" w:after="200"/>
+        <w:ind w:hanging="0" w:left="0" w:right="-25"/>
+        <w:jc w:val="center"/>
+        <w:rPr/>
+      </w:pPr>
+      <w:r>
+        <w:rPr/>
+      </w:r>
+    </w:p>
+    <w:p>
+      <w:pPr>
+        <w:pStyle w:val="normal1"/>
+        <w:widowControl w:val="false"/>
+        <w:spacing w:lineRule="auto" w:line="240" w:before="0" w:after="200"/>
+        <w:ind w:hanging="0" w:left="0" w:right="-25"/>
+        <w:jc w:val="center"/>
+        <w:rPr/>
+      </w:pPr>
+      <w:r>
+        <w:rPr/>
+      </w:r>
+    </w:p>
+    <w:p>
+      <w:pPr>
+        <w:pStyle w:val="normal1"/>
+        <w:widowControl w:val="false"/>
+        <w:spacing w:lineRule="auto" w:line="240" w:before="0" w:after="200"/>
+        <w:ind w:hanging="0" w:left="0" w:right="-25"/>
+        <w:jc w:val="center"/>
+        <w:rPr/>
+      </w:pPr>
+      <w:r>
+        <w:rPr/>
+      </w:r>
+    </w:p>
+    <w:p>
+      <w:pPr>
+        <w:pStyle w:val="normal1"/>
+        <w:widowControl w:val="false"/>
+        <w:spacing w:lineRule="auto" w:line="240" w:before="0" w:after="200"/>
+        <w:ind w:hanging="0" w:left="0" w:right="-25"/>
+        <w:jc w:val="center"/>
+        <w:rPr/>
+      </w:pPr>
+      <w:bookmarkStart w:id="43" w:name="_heading=h.dblqftwzmuy9"/>
+      <w:bookmarkEnd w:id="43"/>
+      <w:r>
+        <w:rPr/>
+        <w:t>Figura 01. Diagrama informal físico – EzCommerce</w:t>
+      </w:r>
+    </w:p>
+    <w:p>
+      <w:pPr>
+        <w:pStyle w:val="normal1"/>
+        <w:widowControl w:val="false"/>
+        <w:suppressAutoHyphens w:val="true"/>
+        <w:bidi w:val="0"/>
+        <w:spacing w:lineRule="auto" w:line="240" w:before="0" w:after="200"/>
+        <w:ind w:hanging="0" w:left="737" w:right="0"/>
+        <w:jc w:val="left"/>
+        <w:rPr/>
+      </w:pPr>
+      <w:r>
+        <w:rPr/>
+        <w:t xml:space="preserve">En la </w:t>
+      </w:r>
+      <w:hyperlink w:anchor="_toc339">
+        <w:r>
+          <w:rPr>
+            <w:rStyle w:val="Hyperlink"/>
+            <w:b/>
+            <w:bCs/>
+          </w:rPr>
+          <w:t>figura 01</w:t>
+        </w:r>
+      </w:hyperlink>
+      <w:r>
+        <w:rPr/>
+        <w:t xml:space="preserve"> podemos observar un vista en alto nivel de cuales serian las entidades clave en la arquitectura de la aplicación y como se relacionan dentro del funcionamiento habitual del software. </w:t>
+      </w:r>
+    </w:p>
+    <w:p>
+      <w:pPr>
+        <w:pStyle w:val="normal1"/>
+        <w:widowControl w:val="false"/>
+        <w:suppressAutoHyphens w:val="true"/>
+        <w:bidi w:val="0"/>
+        <w:spacing w:lineRule="auto" w:line="240" w:before="0" w:after="200"/>
+        <w:ind w:hanging="0" w:left="737" w:right="0"/>
+        <w:jc w:val="left"/>
+        <w:rPr/>
+      </w:pPr>
+      <w:r>
+        <w:rPr/>
+        <w:t>Asimismo tambien se da un primer vistazo a las principales tecnologias utilizadas para el funcionamiento del sistema.</w:t>
       </w:r>
     </w:p>
     <w:p>
@@ -4207,8 +4304,8 @@
         <w:ind w:hanging="360" w:left="720" w:right="2213"/>
         <w:rPr/>
       </w:pPr>
-      <w:bookmarkStart w:id="43" w:name="_heading=h.f9lx5fz8p2zk_Copia_3"/>
-      <w:bookmarkEnd w:id="43"/>
+      <w:bookmarkStart w:id="44" w:name="_heading=h.f9lx5fz8p2zk_Copia_3"/>
+      <w:bookmarkEnd w:id="44"/>
       <w:r>
         <w:rPr/>
         <w:t>Vista Funcional o Lógica</w:t>
@@ -4226,25 +4323,13 @@
           <w:u w:val="single"/>
         </w:rPr>
       </w:pPr>
-      <w:bookmarkStart w:id="44" w:name="_heading=h.c01zu4h6reqb"/>
-      <w:bookmarkEnd w:id="44"/>
+      <w:bookmarkStart w:id="45" w:name="_heading=h.c01zu4h6reqb"/>
+      <w:bookmarkEnd w:id="45"/>
       <w:r>
         <w:rPr>
           <w:u w:val="single"/>
         </w:rPr>
-        <w:t xml:space="preserve">Diagrama de Componentes de </w:t>
-      </w:r>
-      <w:r>
-        <w:rPr>
-          <w:u w:val="single"/>
-        </w:rPr>
-        <w:t>EzCommerce</w:t>
-      </w:r>
-      <w:r>
-        <w:rPr>
-          <w:u w:val="single"/>
-        </w:rPr>
-        <w:t>:</w:t>
+        <w:t>Diagrama de Componentes de EzCommerce:</w:t>
       </w:r>
     </w:p>
     <w:p>
@@ -4257,8 +4342,8 @@
         <w:ind w:hanging="0" w:left="1440" w:right="-25"/>
         <w:rPr/>
       </w:pPr>
-      <w:bookmarkStart w:id="45" w:name="_heading=h.idhiu8v8v9mr"/>
-      <w:bookmarkEnd w:id="45"/>
+      <w:bookmarkStart w:id="46" w:name="_heading=h.idhiu8v8v9mr"/>
+      <w:bookmarkEnd w:id="46"/>
       <w:r>
         <w:rPr/>
         <w:t>El siguiente diagrama representa el marco de trabajo de la relación entre los componentes que se encuentran dentro de esta arquitectura para la funcionalidad del aplicativo web. En este diagrama se ve reflejado que el sistema es multicapa representado por la capa de presentación, capa de lógica del negocio y capa de acceso a datos, lo que permite una óptima y eficiente sostenibilidad ,y mayor funcionalidad del sistema.</w:t>
@@ -4276,8 +4361,8 @@
           <w:u w:val="single"/>
         </w:rPr>
       </w:pPr>
-      <w:bookmarkStart w:id="46" w:name="_heading=h.i5sbnxz6wq17"/>
-      <w:bookmarkEnd w:id="46"/>
+      <w:bookmarkStart w:id="47" w:name="_heading=h.i5sbnxz6wq17"/>
+      <w:bookmarkEnd w:id="47"/>
       <w:r>
         <w:rPr>
           <w:u w:val="single"/>
@@ -4301,8 +4386,8 @@
           <w:b/>
         </w:rPr>
       </w:pPr>
-      <w:bookmarkStart w:id="47" w:name="_heading=h.7lfoj5745hd9"/>
-      <w:bookmarkEnd w:id="47"/>
+      <w:bookmarkStart w:id="48" w:name="_heading=h.7lfoj5745hd9"/>
+      <w:bookmarkEnd w:id="48"/>
       <w:r>
         <w:rPr>
           <w:b/>
@@ -4320,14 +4405,14 @@
         <w:ind w:hanging="0" w:left="1440" w:right="-25"/>
         <w:rPr/>
       </w:pPr>
-      <w:bookmarkStart w:id="48" w:name="_heading=h.vvwvi2v35i09"/>
-      <w:bookmarkEnd w:id="48"/>
+      <w:bookmarkStart w:id="49" w:name="_heading=h.vvwvi2v35i09"/>
+      <w:bookmarkEnd w:id="49"/>
       <w:r>
         <w:rPr/>
         <w:t xml:space="preserve">Descripción: </w:t>
       </w:r>
-      <w:bookmarkStart w:id="49" w:name="_heading=h.gydgbxg1ix56"/>
-      <w:bookmarkEnd w:id="49"/>
+      <w:bookmarkStart w:id="50" w:name="_heading=h.gydgbxg1ix56"/>
+      <w:bookmarkEnd w:id="50"/>
       <w:r>
         <w:rPr/>
         <w:t>Responsable de la interfaz de usuario del aplicativo web.</w:t>
@@ -4349,8 +4434,8 @@
           <w:b/>
         </w:rPr>
       </w:pPr>
-      <w:bookmarkStart w:id="50" w:name="_heading=h.i10pcnyvlvkn"/>
-      <w:bookmarkEnd w:id="50"/>
+      <w:bookmarkStart w:id="51" w:name="_heading=h.i10pcnyvlvkn"/>
+      <w:bookmarkEnd w:id="51"/>
       <w:r>
         <w:rPr>
           <w:b/>
@@ -4368,8 +4453,8 @@
         <w:ind w:hanging="0" w:left="1440" w:right="-25"/>
         <w:rPr/>
       </w:pPr>
-      <w:bookmarkStart w:id="51" w:name="_heading=h.w4rrwnfmogzy"/>
-      <w:bookmarkEnd w:id="51"/>
+      <w:bookmarkStart w:id="52" w:name="_heading=h.w4rrwnfmogzy"/>
+      <w:bookmarkEnd w:id="52"/>
       <w:r>
         <w:rPr/>
         <w:t>Descripción: Gestiona la lógica de procesos y funcionalidades del sistema.</w:t>
@@ -4387,59 +4472,7 @@
       </w:pPr>
       <w:r>
         <w:rPr/>
-        <w:t>Enrutador</w:t>
-      </w:r>
-      <w:r>
-        <w:rPr/>
-        <w:t xml:space="preserve">, </w:t>
-      </w:r>
-      <w:r>
-        <w:rPr/>
-        <w:t>Middlewares</w:t>
-      </w:r>
-      <w:r>
-        <w:rPr/>
-        <w:t xml:space="preserve"> y Controladores: Utiliza un </w:t>
-      </w:r>
-      <w:r>
-        <w:rPr/>
-        <w:t>en</w:t>
-      </w:r>
-      <w:r>
-        <w:rPr/>
-        <w:t xml:space="preserve">rutador para redireccionar </w:t>
-      </w:r>
-      <w:r>
-        <w:rPr/>
-        <w:t>las solicitudes</w:t>
-      </w:r>
-      <w:r>
-        <w:rPr/>
-        <w:t xml:space="preserve"> </w:t>
-      </w:r>
-      <w:r>
-        <w:rPr/>
-        <w:t>mientras que los</w:t>
-      </w:r>
-      <w:r>
-        <w:rPr/>
-        <w:t xml:space="preserve"> controladores </w:t>
-      </w:r>
-      <w:r>
-        <w:rPr/>
-        <w:t>sirven para responder adecuadamente a las solicitudes</w:t>
-      </w:r>
-      <w:r>
-        <w:rPr/>
-        <w:t xml:space="preserve">, los cuales ejecutan funciones específicas de acuerdo con la ruta invocada. </w:t>
-      </w:r>
-      <w:r>
-        <w:rPr/>
-        <w:t>En adición los middlewares nos ayudan a establecer reglas que deben cumplir las solicitudes para poder ejecutarse</w:t>
-      </w:r>
-      <w:r>
-        <w:rPr/>
-        <w:t xml:space="preserve"> Incluye funciones propias del marco de trabajo y lógica de procesos del sistema.</w:t>
+        <w:t>Enrutador, Middlewares y Controladores: Utiliza un enrutador para redireccionar las solicitudes mientras que los controladores sirven para responder adecuadamente a las solicitudes, los cuales ejecutan funciones específicas de acuerdo con la ruta invocada. En adición los middlewares nos ayudan a establecer reglas que deben cumplir las solicitudes para poder ejecutarse Incluye funciones propias del marco de trabajo y lógica de procesos del sistema.</w:t>
       </w:r>
     </w:p>
     <w:p>
@@ -4458,8 +4491,8 @@
           <w:b/>
         </w:rPr>
       </w:pPr>
-      <w:bookmarkStart w:id="52" w:name="_heading=h.am4alzihi0ng"/>
-      <w:bookmarkEnd w:id="52"/>
+      <w:bookmarkStart w:id="53" w:name="_heading=h.am4alzihi0ng"/>
+      <w:bookmarkEnd w:id="53"/>
       <w:r>
         <w:rPr>
           <w:b/>
@@ -4477,19 +4510,11 @@
         <w:ind w:hanging="0" w:left="1440" w:right="-25"/>
         <w:rPr/>
       </w:pPr>
-      <w:bookmarkStart w:id="53" w:name="_heading=h.742fz4199o0s"/>
-      <w:bookmarkEnd w:id="53"/>
-      <w:r>
-        <w:rPr/>
-        <w:t xml:space="preserve">Descripción: Encargada del acceso directo a la base de datos y la gestión de </w:t>
-      </w:r>
-      <w:r>
-        <w:rPr/>
-        <w:t>la capa de persitencia</w:t>
-      </w:r>
-      <w:r>
-        <w:rPr/>
-        <w:t>.</w:t>
+      <w:bookmarkStart w:id="54" w:name="_heading=h.742fz4199o0s"/>
+      <w:bookmarkEnd w:id="54"/>
+      <w:r>
+        <w:rPr/>
+        <w:t>Descripción: Encargada del acceso directo a la base de datos y la gestión de la capa de persitencia.</w:t>
       </w:r>
     </w:p>
     <w:p>
@@ -4502,8 +4527,8 @@
         <w:ind w:hanging="0" w:left="720" w:right="-25"/>
         <w:rPr/>
       </w:pPr>
-      <w:bookmarkStart w:id="54" w:name="_heading=h.u4yrbgbi54t1"/>
-      <w:bookmarkEnd w:id="54"/>
+      <w:bookmarkStart w:id="55" w:name="_heading=h.u4yrbgbi54t1"/>
+      <w:bookmarkEnd w:id="55"/>
       <w:r>
         <w:rPr>
           <w:u w:val="single"/>
@@ -4521,8 +4546,8 @@
         <w:ind w:hanging="0" w:left="1440" w:right="-25"/>
         <w:rPr/>
       </w:pPr>
-      <w:bookmarkStart w:id="55" w:name="_heading=h.d12loreifp69"/>
-      <w:bookmarkEnd w:id="55"/>
+      <w:bookmarkStart w:id="56" w:name="_heading=h.d12loreifp69"/>
+      <w:bookmarkEnd w:id="56"/>
       <w:r>
         <w:rPr>
           <w:b/>
@@ -4544,8 +4569,8 @@
         <w:ind w:hanging="0" w:left="1440" w:right="-25"/>
         <w:rPr/>
       </w:pPr>
-      <w:bookmarkStart w:id="56" w:name="_heading=h.xq3xp8mj5y70"/>
-      <w:bookmarkEnd w:id="56"/>
+      <w:bookmarkStart w:id="57" w:name="_heading=h.xq3xp8mj5y70"/>
+      <w:bookmarkEnd w:id="57"/>
       <w:r>
         <w:rPr>
           <w:b/>
@@ -4567,8 +4592,8 @@
         <w:ind w:hanging="0" w:left="1440" w:right="-25"/>
         <w:rPr/>
       </w:pPr>
-      <w:bookmarkStart w:id="57" w:name="_heading=h.g03jzl1lxa4e"/>
-      <w:bookmarkEnd w:id="57"/>
+      <w:bookmarkStart w:id="58" w:name="_heading=h.g03jzl1lxa4e"/>
+      <w:bookmarkEnd w:id="58"/>
       <w:r>
         <w:rPr>
           <w:b/>
@@ -4591,8 +4616,8 @@
         <w:jc w:val="center"/>
         <w:rPr/>
       </w:pPr>
-      <w:bookmarkStart w:id="58" w:name="_heading=h.df02w28plxtq"/>
-      <w:bookmarkEnd w:id="58"/>
+      <w:bookmarkStart w:id="59" w:name="_heading=h.df02w28plxtq"/>
+      <w:bookmarkEnd w:id="59"/>
       <w:r>
         <w:rPr/>
         <w:tab/>
@@ -4609,11 +4634,13 @@
         <w:jc w:val="center"/>
         <w:rPr/>
       </w:pPr>
-      <w:bookmarkStart w:id="59" w:name="_heading=h.jve9rea1jf7c"/>
-      <w:bookmarkEnd w:id="59"/>
+      <w:bookmarkStart w:id="60" w:name="_toc366"/>
+      <w:bookmarkStart w:id="61" w:name="_heading=h.jve9rea1jf7c"/>
+      <w:bookmarkEnd w:id="60"/>
+      <w:bookmarkEnd w:id="61"/>
       <w:r>
         <w:drawing>
-          <wp:anchor behindDoc="0" distT="0" distB="0" distL="0" distR="0" simplePos="0" locked="0" layoutInCell="0" allowOverlap="1" relativeHeight="4">
+          <wp:anchor behindDoc="0" distT="0" distB="0" distL="0" distR="0" simplePos="0" locked="0" layoutInCell="0" allowOverlap="1" relativeHeight="3">
             <wp:simplePos x="0" y="0"/>
             <wp:positionH relativeFrom="column">
               <wp:align>center</wp:align>
@@ -4624,7 +4651,7 @@
             <wp:extent cx="5747385" cy="2179955"/>
             <wp:effectExtent l="0" t="0" r="0" b="0"/>
             <wp:wrapSquare wrapText="largest"/>
-            <wp:docPr id="2" name="Imagen2" descr=""/>
+            <wp:docPr id="3" name="Modulos" descr=""/>
             <wp:cNvGraphicFramePr>
               <a:graphicFrameLocks xmlns:a="http://schemas.openxmlformats.org/drawingml/2006/main" noChangeAspect="1"/>
             </wp:cNvGraphicFramePr>
@@ -4632,13 +4659,13 @@
               <a:graphicData uri="http://schemas.openxmlformats.org/drawingml/2006/picture">
                 <pic:pic xmlns:pic="http://schemas.openxmlformats.org/drawingml/2006/picture">
                   <pic:nvPicPr>
-                    <pic:cNvPr id="2" name="Imagen2" descr=""/>
+                    <pic:cNvPr id="3" name="Modulos" descr=""/>
                     <pic:cNvPicPr>
                       <a:picLocks noChangeAspect="1" noChangeArrowheads="1"/>
                     </pic:cNvPicPr>
                   </pic:nvPicPr>
                   <pic:blipFill>
-                    <a:blip r:embed="rId3"/>
+                    <a:blip r:embed="rId4"/>
                     <a:stretch>
                       <a:fillRect/>
                     </a:stretch>
@@ -4651,6 +4678,7 @@
                     <a:prstGeom prst="rect">
                       <a:avLst/>
                     </a:prstGeom>
+                    <a:noFill/>
                   </pic:spPr>
                 </pic:pic>
               </a:graphicData>
@@ -4660,19 +4688,59 @@
       </w:r>
       <w:r>
         <w:rPr/>
-        <w:t xml:space="preserve">Figura </w:t>
-      </w:r>
-      <w:r>
-        <w:rPr/>
-        <w:t>02</w:t>
-      </w:r>
-      <w:r>
-        <w:rPr/>
-        <w:t xml:space="preserve">. Diagrama de componentes - </w:t>
-      </w:r>
-      <w:r>
-        <w:rPr/>
-        <w:t>EzCommerce</w:t>
+        <w:t>Figura 02. Diagrama de componentes – EzCommerce</w:t>
+      </w:r>
+    </w:p>
+    <w:p>
+      <w:pPr>
+        <w:pStyle w:val="normal1"/>
+        <w:widowControl w:val="false"/>
+        <w:spacing w:lineRule="auto" w:line="240" w:before="0" w:after="200"/>
+        <w:ind w:hanging="0" w:left="0" w:right="-25"/>
+        <w:jc w:val="left"/>
+        <w:rPr/>
+      </w:pPr>
+      <w:r>
+        <w:rPr/>
+      </w:r>
+    </w:p>
+    <w:p>
+      <w:pPr>
+        <w:pStyle w:val="normal1"/>
+        <w:widowControl w:val="false"/>
+        <w:spacing w:lineRule="auto" w:line="240" w:before="0" w:after="200"/>
+        <w:ind w:hanging="0" w:left="0" w:right="-25"/>
+        <w:jc w:val="left"/>
+        <w:rPr/>
+      </w:pPr>
+      <w:r>
+        <w:rPr/>
+      </w:r>
+    </w:p>
+    <w:p>
+      <w:pPr>
+        <w:pStyle w:val="normal1"/>
+        <w:widowControl w:val="false"/>
+        <w:spacing w:lineRule="auto" w:line="240" w:before="0" w:after="200"/>
+        <w:ind w:hanging="0" w:left="0" w:right="-25"/>
+        <w:jc w:val="left"/>
+        <w:rPr/>
+      </w:pPr>
+      <w:r>
+        <w:rPr/>
+        <w:t xml:space="preserve">En la </w:t>
+      </w:r>
+      <w:hyperlink w:anchor="_toc366">
+        <w:r>
+          <w:rPr>
+            <w:rStyle w:val="Hyperlink"/>
+          </w:rPr>
+          <w:t>figura 02</w:t>
+        </w:r>
+      </w:hyperlink>
+      <w:r>
+        <w:rPr/>
+        <w:t xml:space="preserve"> muestra los principales de cada entidad del software, dentro de los modulos del frontend, se encuentran los modelos, los controladores, enrutadores y el conector con la api del backend, por su parte el Backend posee los mismos componentes ademas de los componentes de Seguridad bajo el protocolo JWT, los middelware y el ORM que nos ayudara a contactar el backend con la base de datos, por ultimo tenemos la base de datos que contiene el conector y la persistencia.</w:t>
       </w:r>
     </w:p>
     <w:p>
@@ -4685,8 +4753,6 @@
         <w:ind w:hanging="360" w:left="720" w:right="2213"/>
         <w:rPr/>
       </w:pPr>
-      <w:bookmarkStart w:id="60" w:name="_heading=h.f9lx5fz8p2zk_Copia_4"/>
-      <w:bookmarkEnd w:id="60"/>
       <w:r>
         <w:rPr/>
         <w:t>Vista de despliegue</w:t>
@@ -4702,25 +4768,13 @@
         <w:ind w:hanging="0" w:left="720" w:right="-25"/>
         <w:rPr/>
       </w:pPr>
-      <w:bookmarkStart w:id="61" w:name="_heading=h.62j4obgrz17o"/>
-      <w:bookmarkEnd w:id="61"/>
+      <w:bookmarkStart w:id="62" w:name="_heading=h.62j4obgrz17o"/>
+      <w:bookmarkEnd w:id="62"/>
       <w:r>
         <w:rPr>
           <w:u w:val="single"/>
         </w:rPr>
-        <w:t xml:space="preserve">Diagrama de Despliegue de </w:t>
-      </w:r>
-      <w:r>
-        <w:rPr>
-          <w:u w:val="single"/>
-        </w:rPr>
-        <w:t>EzCommerce</w:t>
-      </w:r>
-      <w:r>
-        <w:rPr>
-          <w:u w:val="single"/>
-        </w:rPr>
-        <w:t>:</w:t>
+        <w:t>Diagrama de Despliegue de EzCommerce:</w:t>
       </w:r>
     </w:p>
     <w:p>
@@ -4733,19 +4787,11 @@
         <w:ind w:hanging="0" w:left="1440" w:right="-25"/>
         <w:rPr/>
       </w:pPr>
-      <w:bookmarkStart w:id="62" w:name="_heading=h.isodjb1woac0"/>
-      <w:bookmarkEnd w:id="62"/>
-      <w:r>
-        <w:rPr/>
-        <w:t xml:space="preserve">Este diagrama describe las configuraciones de redes físicas sobre las cuales el software será desarrollado. Se indican los nodos físicos que interactúan con la aplicación web, tales como un nodo para el dispositivo donde se accede a la aplicación web en un PC con acceso a Internet y un navegador. Este envía las peticiones por HTTP para mayor seguridad de la información accediendo al nodo del Web Server donde aloja el Internet Information Service (IIS) HTTP Server y El DBMS con el componente de base de datos </w:t>
-      </w:r>
-      <w:r>
-        <w:rPr/>
-        <w:t>Postgre</w:t>
-      </w:r>
-      <w:r>
-        <w:rPr/>
-        <w:t>SQL.</w:t>
+      <w:bookmarkStart w:id="63" w:name="_heading=h.isodjb1woac0"/>
+      <w:bookmarkEnd w:id="63"/>
+      <w:r>
+        <w:rPr/>
+        <w:t>Este diagrama describe las configuraciones de redes físicas sobre las cuales el software será desarrollado. Se indican los nodos físicos que interactúan con la aplicación web, tales como un nodo para el dispositivo donde se accede a la aplicación web en un PC con acceso a Internet y un navegador. Este envía las peticiones por HTTP para mayor seguridad de la información accediendo al nodo del Web Server donde aloja el Internet Information Service (IIS) HTTP Server y El DBMS con el componente de base de datos PostgreSQL.</w:t>
       </w:r>
     </w:p>
     <w:p>
@@ -4760,8 +4806,8 @@
           <w:u w:val="single"/>
         </w:rPr>
       </w:pPr>
-      <w:bookmarkStart w:id="63" w:name="_heading=h.ddoy66svr0uq"/>
-      <w:bookmarkEnd w:id="63"/>
+      <w:bookmarkStart w:id="64" w:name="_heading=h.ddoy66svr0uq"/>
+      <w:bookmarkEnd w:id="64"/>
       <w:r>
         <w:rPr>
           <w:u w:val="single"/>
@@ -4785,8 +4831,8 @@
           <w:b/>
         </w:rPr>
       </w:pPr>
-      <w:bookmarkStart w:id="64" w:name="_heading=h.2wmqi5jhhgb6"/>
-      <w:bookmarkEnd w:id="64"/>
+      <w:bookmarkStart w:id="65" w:name="_heading=h.2wmqi5jhhgb6"/>
+      <w:bookmarkEnd w:id="65"/>
       <w:r>
         <w:rPr>
           <w:b/>
@@ -4804,19 +4850,11 @@
         <w:ind w:hanging="0" w:left="1440" w:right="-25"/>
         <w:rPr/>
       </w:pPr>
-      <w:bookmarkStart w:id="65" w:name="_heading=h.j9022wa3mpqf"/>
-      <w:bookmarkEnd w:id="65"/>
-      <w:r>
-        <w:rPr/>
-        <w:t xml:space="preserve">Descripción: </w:t>
-      </w:r>
-      <w:r>
-        <w:rPr/>
-        <w:t>Se refiere a cualquier dispositivo que pueda ejecutar un navegador y conectarse a internet</w:t>
-      </w:r>
-      <w:r>
-        <w:rPr/>
-        <w:t>.</w:t>
+      <w:bookmarkStart w:id="66" w:name="_heading=h.j9022wa3mpqf"/>
+      <w:bookmarkEnd w:id="66"/>
+      <w:r>
+        <w:rPr/>
+        <w:t>Descripción: Se refiere a cualquier dispositivo que pueda ejecutar un navegador y conectarse a internet.</w:t>
       </w:r>
     </w:p>
     <w:p>
@@ -4829,15 +4867,11 @@
         <w:ind w:hanging="0" w:left="1440" w:right="-25"/>
         <w:rPr/>
       </w:pPr>
-      <w:bookmarkStart w:id="66" w:name="_heading=h.v4t7urnlzg48"/>
-      <w:bookmarkEnd w:id="66"/>
-      <w:r>
-        <w:rPr/>
-        <w:t>Protocolo de Comunicación: HTTP/</w:t>
-      </w:r>
-      <w:r>
-        <w:rPr/>
-        <w:t>2</w:t>
+      <w:bookmarkStart w:id="67" w:name="_heading=h.v4t7urnlzg48"/>
+      <w:bookmarkEnd w:id="67"/>
+      <w:r>
+        <w:rPr/>
+        <w:t>Protocolo de Comunicación: HTTP/2</w:t>
       </w:r>
     </w:p>
     <w:p>
@@ -4850,19 +4884,11 @@
         <w:ind w:hanging="0" w:left="1440" w:right="-25"/>
         <w:rPr/>
       </w:pPr>
-      <w:bookmarkStart w:id="67" w:name="_heading=h.nlyohma8w3jj"/>
-      <w:bookmarkEnd w:id="67"/>
-      <w:r>
-        <w:rPr/>
-        <w:t xml:space="preserve">Interacción: Envía peticiones </w:t>
-      </w:r>
-      <w:r>
-        <w:rPr/>
-        <w:t>de tipo</w:t>
-      </w:r>
-      <w:r>
-        <w:rPr/>
-        <w:t xml:space="preserve"> HTTP al servidor web para interactuar con la aplicación.</w:t>
+      <w:bookmarkStart w:id="68" w:name="_heading=h.nlyohma8w3jj"/>
+      <w:bookmarkEnd w:id="68"/>
+      <w:r>
+        <w:rPr/>
+        <w:t>Interacción: Envía peticiones de tipo HTTP al servidor web para interactuar con la aplicación.</w:t>
       </w:r>
     </w:p>
     <w:p>
@@ -4881,8 +4907,8 @@
           <w:b/>
         </w:rPr>
       </w:pPr>
-      <w:bookmarkStart w:id="68" w:name="_heading=h.z2gyzrspghx9"/>
-      <w:bookmarkEnd w:id="68"/>
+      <w:bookmarkStart w:id="69" w:name="_heading=h.z2gyzrspghx9"/>
+      <w:bookmarkEnd w:id="69"/>
       <w:r>
         <w:rPr>
           <w:b/>
@@ -4900,8 +4926,8 @@
         <w:ind w:hanging="0" w:left="1440" w:right="-25"/>
         <w:rPr/>
       </w:pPr>
-      <w:bookmarkStart w:id="69" w:name="_heading=h.s2nnfmlxxfyu"/>
-      <w:bookmarkEnd w:id="69"/>
+      <w:bookmarkStart w:id="70" w:name="_heading=h.s2nnfmlxxfyu"/>
+      <w:bookmarkEnd w:id="70"/>
       <w:r>
         <w:rPr/>
         <w:t>Descripción: Aloja el Internet Information Service (IIS) HTTP Server.</w:t>
@@ -4917,19 +4943,11 @@
         <w:ind w:hanging="0" w:left="1440" w:right="-25"/>
         <w:rPr/>
       </w:pPr>
-      <w:bookmarkStart w:id="70" w:name="_heading=h.abwltwuukt52"/>
-      <w:bookmarkEnd w:id="70"/>
-      <w:r>
-        <w:rPr/>
-        <w:t xml:space="preserve">Funcionalidad de la Aplicación: Divide la funcionalidad de la aplicación en capas de presentación, lógica del negocio lo que permite una mejor </w:t>
-      </w:r>
-      <w:r>
-        <w:rPr/>
-        <w:t>sostenibilidad a través del tiempo</w:t>
-      </w:r>
-      <w:r>
-        <w:rPr/>
-        <w:t>.</w:t>
+      <w:bookmarkStart w:id="71" w:name="_heading=h.abwltwuukt52"/>
+      <w:bookmarkEnd w:id="71"/>
+      <w:r>
+        <w:rPr/>
+        <w:t>Funcionalidad de la Aplicación: Divide la funcionalidad de la aplicación en capas de presentación, lógica del negocio lo que permite una mejor sostenibilidad a través del tiempo.</w:t>
       </w:r>
     </w:p>
     <w:p>
@@ -4976,57 +4994,29 @@
           <w:b w:val="false"/>
           <w:bCs w:val="false"/>
         </w:rPr>
-        <w:t xml:space="preserve">Descripción: </w:t>
-      </w:r>
-      <w:r>
+        <w:t>Descripción: Aloja toda los datos en un servidor propio y los gestiona a traves de un DBMS con el componente de base de datos PostgreSQL.</w:t>
+      </w:r>
+    </w:p>
+    <w:p>
+      <w:pPr>
+        <w:pStyle w:val="normal1"/>
+        <w:widowControl w:val="false"/>
+        <w:spacing w:lineRule="auto" w:line="240" w:before="0" w:after="200"/>
+        <w:ind w:hanging="360" w:left="1440" w:right="-25"/>
         <w:rPr>
           <w:b w:val="false"/>
           <w:bCs w:val="false"/>
         </w:rPr>
-        <w:t>Aloja toda los datos en un servidor propio y los gestiona a traves de un</w:t>
-      </w:r>
+      </w:pPr>
+      <w:bookmarkStart w:id="72" w:name="_heading=h.abwltwuukt52_Copia_1"/>
+      <w:bookmarkEnd w:id="72"/>
       <w:r>
         <w:rPr>
           <w:b w:val="false"/>
           <w:bCs w:val="false"/>
         </w:rPr>
-        <w:t xml:space="preserve"> DBMS con el componente de base de datos PostgreSQL.</w:t>
-      </w:r>
-    </w:p>
-    <w:p>
-      <w:pPr>
-        <w:pStyle w:val="normal1"/>
-        <w:widowControl w:val="false"/>
-        <w:spacing w:lineRule="auto" w:line="240" w:before="0" w:after="200"/>
-        <w:ind w:hanging="360" w:left="1440" w:right="-25"/>
-        <w:rPr>
-          <w:b w:val="false"/>
-          <w:bCs w:val="false"/>
-        </w:rPr>
-      </w:pPr>
-      <w:bookmarkStart w:id="71" w:name="_heading=h.abwltwuukt52_Copia_1"/>
-      <w:bookmarkEnd w:id="71"/>
-      <w:r>
-        <w:rPr>
-          <w:b w:val="false"/>
-          <w:bCs w:val="false"/>
-        </w:rPr>
         <w:tab/>
-        <w:t xml:space="preserve">Funcionalidad de la Aplicación: </w:t>
-      </w:r>
-      <w:r>
-        <w:rPr>
-          <w:b w:val="false"/>
-          <w:bCs w:val="false"/>
-        </w:rPr>
-        <w:t>Administra unicamente la información y se conecta al servidor web a través del protocolo SSH</w:t>
-      </w:r>
-      <w:r>
-        <w:rPr>
-          <w:b w:val="false"/>
-          <w:bCs w:val="false"/>
-        </w:rPr>
-        <w:t>.</w:t>
+        <w:t>Funcionalidad de la Aplicación: Administra unicamente la información y se conecta al servidor web a través del protocolo SSH.</w:t>
       </w:r>
     </w:p>
     <w:p>
@@ -5043,8 +5033,8 @@
           <w:b/>
         </w:rPr>
       </w:pPr>
-      <w:bookmarkStart w:id="72" w:name="_heading=h.m9lq5q6r1n7m"/>
-      <w:bookmarkEnd w:id="72"/>
+      <w:bookmarkStart w:id="73" w:name="_heading=h.m9lq5q6r1n7m"/>
+      <w:bookmarkEnd w:id="73"/>
       <w:r>
         <w:rPr>
           <w:b/>
@@ -5062,19 +5052,11 @@
         <w:ind w:hanging="0" w:left="1440" w:right="-25"/>
         <w:rPr/>
       </w:pPr>
-      <w:bookmarkStart w:id="73" w:name="_heading=h.5yhbts1dvfry"/>
-      <w:bookmarkEnd w:id="73"/>
-      <w:r>
-        <w:rPr/>
-        <w:t xml:space="preserve">Descripción: Integra las interfaces de APIs </w:t>
-      </w:r>
-      <w:r>
-        <w:rPr/>
-        <w:t>e intermedia la interaccion del usuario con la data</w:t>
-      </w:r>
-      <w:r>
-        <w:rPr/>
-        <w:t>.</w:t>
+      <w:bookmarkStart w:id="74" w:name="_heading=h.5yhbts1dvfry"/>
+      <w:bookmarkEnd w:id="74"/>
+      <w:r>
+        <w:rPr/>
+        <w:t>Descripción: Integra las interfaces de APIs e intermedia la interaccion del usuario con la data.</w:t>
       </w:r>
     </w:p>
     <w:p>
@@ -5087,8 +5069,8 @@
         <w:ind w:hanging="0" w:left="1440" w:right="-25"/>
         <w:rPr/>
       </w:pPr>
-      <w:bookmarkStart w:id="74" w:name="_heading=h.6trn9k2fid9g"/>
-      <w:bookmarkEnd w:id="74"/>
+      <w:bookmarkStart w:id="75" w:name="_heading=h.6trn9k2fid9g"/>
+      <w:bookmarkEnd w:id="75"/>
       <w:r>
         <w:rPr/>
         <w:t>Interacción: Gestiona la lógica de negocio y la comunicación con la capa de acceso a datos para realizar operaciones en la base de datos.</w:t>
@@ -5106,8 +5088,8 @@
           <w:u w:val="single"/>
         </w:rPr>
       </w:pPr>
-      <w:bookmarkStart w:id="75" w:name="_heading=h.1u2s3b8901bd"/>
-      <w:bookmarkEnd w:id="75"/>
+      <w:bookmarkStart w:id="76" w:name="_heading=h.1u2s3b8901bd"/>
+      <w:bookmarkEnd w:id="76"/>
       <w:r>
         <w:rPr>
           <w:u w:val="single"/>
@@ -5125,8 +5107,8 @@
         <w:ind w:hanging="0" w:left="1440" w:right="-25"/>
         <w:rPr/>
       </w:pPr>
-      <w:bookmarkStart w:id="76" w:name="_heading=h.gqfidqkpgrz5"/>
-      <w:bookmarkEnd w:id="76"/>
+      <w:bookmarkStart w:id="77" w:name="_heading=h.gqfidqkpgrz5"/>
+      <w:bookmarkEnd w:id="77"/>
       <w:r>
         <w:rPr>
           <w:b/>
@@ -5162,13 +5144,59 @@
         <w:jc w:val="center"/>
         <w:rPr/>
       </w:pPr>
-      <w:bookmarkStart w:id="77" w:name="_heading=h.fpavzsojplwp"/>
-      <w:bookmarkEnd w:id="77"/>
-      <w:r>
+      <w:bookmarkStart w:id="78" w:name="_heading=h.fpavzsojplwp"/>
+      <w:bookmarkEnd w:id="78"/>
+      <w:r>
+        <w:drawing>
+          <wp:anchor behindDoc="0" distT="0" distB="0" distL="0" distR="0" simplePos="0" locked="0" layoutInCell="0" allowOverlap="1" relativeHeight="2">
+            <wp:simplePos x="0" y="0"/>
+            <wp:positionH relativeFrom="column">
+              <wp:align>center</wp:align>
+            </wp:positionH>
+            <wp:positionV relativeFrom="paragraph">
+              <wp:posOffset>635</wp:posOffset>
+            </wp:positionV>
+            <wp:extent cx="5747385" cy="4922520"/>
+            <wp:effectExtent l="0" t="0" r="0" b="0"/>
+            <wp:wrapSquare wrapText="largest"/>
+            <wp:docPr id="4" name="Imagen1" descr=""/>
+            <wp:cNvGraphicFramePr>
+              <a:graphicFrameLocks xmlns:a="http://schemas.openxmlformats.org/drawingml/2006/main" noChangeAspect="1"/>
+            </wp:cNvGraphicFramePr>
+            <a:graphic xmlns:a="http://schemas.openxmlformats.org/drawingml/2006/main">
+              <a:graphicData uri="http://schemas.openxmlformats.org/drawingml/2006/picture">
+                <pic:pic xmlns:pic="http://schemas.openxmlformats.org/drawingml/2006/picture">
+                  <pic:nvPicPr>
+                    <pic:cNvPr id="4" name="Imagen1" descr=""/>
+                    <pic:cNvPicPr>
+                      <a:picLocks noChangeAspect="1" noChangeArrowheads="1"/>
+                    </pic:cNvPicPr>
+                  </pic:nvPicPr>
+                  <pic:blipFill>
+                    <a:blip r:embed="rId5"/>
+                    <a:stretch>
+                      <a:fillRect/>
+                    </a:stretch>
+                  </pic:blipFill>
+                  <pic:spPr bwMode="auto">
+                    <a:xfrm>
+                      <a:off x="0" y="0"/>
+                      <a:ext cx="5747385" cy="4922520"/>
+                    </a:xfrm>
+                    <a:prstGeom prst="rect">
+                      <a:avLst/>
+                    </a:prstGeom>
+                    <a:noFill/>
+                  </pic:spPr>
+                </pic:pic>
+              </a:graphicData>
+            </a:graphic>
+          </wp:anchor>
+        </w:drawing>
         <mc:AlternateContent>
           <mc:Choice Requires="wps">
             <w:drawing>
-              <wp:anchor behindDoc="0" distT="0" distB="0" distL="0" distR="0" simplePos="0" locked="0" layoutInCell="1" allowOverlap="1" relativeHeight="5">
+              <wp:anchor behindDoc="0" distT="0" distB="0" distL="0" distR="0" simplePos="0" locked="0" layoutInCell="1" allowOverlap="1" relativeHeight="4">
                 <wp:simplePos x="0" y="0"/>
                 <wp:positionH relativeFrom="column">
                   <wp:posOffset>2612390</wp:posOffset>
@@ -5179,11 +5207,11 @@
                 <wp:extent cx="514985" cy="245110"/>
                 <wp:effectExtent l="0" t="0" r="0" b="0"/>
                 <wp:wrapNone/>
-                <wp:docPr id="3" name="Marco de texto 1"/>
+                <wp:docPr id="5" name="Marco de texto 1"/>
                 <a:graphic xmlns:a="http://schemas.openxmlformats.org/drawingml/2006/main">
                   <a:graphicData uri="http://schemas.microsoft.com/office/word/2010/wordprocessingShape">
                     <wps:wsp>
-                      <wps:cNvSpPr txBox="1"/>
+                      <wps:cNvSpPr/>
                       <wps:spPr>
                         <a:xfrm>
                           <a:off x="0" y="0"/>
@@ -5197,11 +5225,18 @@
                           <a:noFill/>
                         </a:ln>
                       </wps:spPr>
+                      <wps:style>
+                        <a:lnRef idx="0"/>
+                        <a:fillRef idx="0"/>
+                        <a:effectRef idx="0"/>
+                        <a:fontRef idx="minor"/>
+                      </wps:style>
                       <wps:txbx>
                         <w:txbxContent>
                           <w:p>
                             <w:pPr>
-                              <w:overflowPunct w:val="false"/>
+                              <w:pStyle w:val="Contenidodelmarco"/>
+                              <w:overflowPunct w:val="true"/>
                               <w:spacing w:lineRule="auto" w:line="240"/>
                               <w:rPr/>
                             </w:pPr>
@@ -5212,7 +5247,7 @@
                           </w:p>
                         </w:txbxContent>
                       </wps:txbx>
-                      <wps:bodyPr wrap="square" lIns="0" rIns="0" tIns="0" bIns="0" anchor="t">
+                      <wps:bodyPr lIns="0" rIns="0" tIns="0" bIns="0" anchor="t">
                         <a:noAutofit/>
                       </wps:bodyPr>
                     </wps:wsp>
@@ -5223,16 +5258,15 @@
           </mc:Choice>
           <mc:Fallback>
             <w:pict>
-              <v:shapetype id="_x0000_t202" coordsize="21600,21600" o:spt="202" path="m,l,21600l21600,21600l21600,xe">
-                <v:stroke joinstyle="miter"/>
-                <v:path gradientshapeok="t" o:connecttype="rect"/>
-              </v:shapetype>
-              <v:shape id="shape_0" ID="Marco de texto 1" stroked="f" o:allowincell="f" style="position:absolute;margin-left:205.7pt;margin-top:152.4pt;width:40.5pt;height:19.25pt;mso-wrap-style:square;v-text-anchor:top" type="_x0000_t202">
+              <v:rect id="shape_0" ID="Marco de texto 1" path="m0,0l-2147483645,0l-2147483645,-2147483646l0,-2147483646xe" stroked="f" o:allowincell="f" style="position:absolute;margin-left:205.7pt;margin-top:152.4pt;width:40.5pt;height:19.25pt;mso-wrap-style:square;v-text-anchor:top">
+                <v:fill o:detectmouseclick="t" on="false"/>
+                <v:stroke color="#3465a4" joinstyle="round" endcap="flat"/>
                 <v:textbox>
                   <w:txbxContent>
                     <w:p>
                       <w:pPr>
-                        <w:overflowPunct w:val="false"/>
+                        <w:pStyle w:val="Contenidodelmarco"/>
+                        <w:overflowPunct w:val="true"/>
                         <w:spacing w:lineRule="auto" w:line="240"/>
                         <w:rPr/>
                       </w:pPr>
@@ -5243,10 +5277,8 @@
                     </w:p>
                   </w:txbxContent>
                 </v:textbox>
-                <v:fill o:detectmouseclick="t" on="false"/>
-                <v:stroke color="#3465a4" joinstyle="round" endcap="flat"/>
                 <w10:wrap type="none"/>
-              </v:shape>
+              </v:rect>
             </w:pict>
           </mc:Fallback>
         </mc:AlternateContent>
@@ -5264,11 +5296,11 @@
                 <wp:extent cx="514985" cy="245110"/>
                 <wp:effectExtent l="0" t="0" r="0" b="0"/>
                 <wp:wrapNone/>
-                <wp:docPr id="4" name="Marco de texto 2"/>
+                <wp:docPr id="6" name="Marco de texto 2"/>
                 <a:graphic xmlns:a="http://schemas.openxmlformats.org/drawingml/2006/main">
                   <a:graphicData uri="http://schemas.microsoft.com/office/word/2010/wordprocessingShape">
                     <wps:wsp>
-                      <wps:cNvSpPr txBox="1"/>
+                      <wps:cNvSpPr/>
                       <wps:spPr>
                         <a:xfrm>
                           <a:off x="0" y="0"/>
@@ -5282,11 +5314,18 @@
                           <a:noFill/>
                         </a:ln>
                       </wps:spPr>
+                      <wps:style>
+                        <a:lnRef idx="0"/>
+                        <a:fillRef idx="0"/>
+                        <a:effectRef idx="0"/>
+                        <a:fontRef idx="minor"/>
+                      </wps:style>
                       <wps:txbx>
                         <w:txbxContent>
                           <w:p>
                             <w:pPr>
-                              <w:overflowPunct w:val="false"/>
+                              <w:pStyle w:val="Contenidodelmarco"/>
+                              <w:overflowPunct w:val="true"/>
                               <w:spacing w:lineRule="auto" w:line="240"/>
                               <w:rPr/>
                             </w:pPr>
@@ -5297,7 +5336,7 @@
                           </w:p>
                         </w:txbxContent>
                       </wps:txbx>
-                      <wps:bodyPr wrap="square" lIns="0" rIns="0" tIns="0" bIns="0" anchor="t">
+                      <wps:bodyPr lIns="0" rIns="0" tIns="0" bIns="0" anchor="t">
                         <a:noAutofit/>
                       </wps:bodyPr>
                     </wps:wsp>
@@ -5308,12 +5347,15 @@
           </mc:Choice>
           <mc:Fallback>
             <w:pict>
-              <v:shape id="shape_0" ID="Marco de texto 2" stroked="f" o:allowincell="f" style="position:absolute;margin-left:363.8pt;margin-top:231.15pt;width:40.5pt;height:19.25pt;mso-wrap-style:square;v-text-anchor:top" type="_x0000_t202">
+              <v:rect id="shape_0" ID="Marco de texto 2" path="m0,0l-2147483645,0l-2147483645,-2147483646l0,-2147483646xe" stroked="f" o:allowincell="f" style="position:absolute;margin-left:363.8pt;margin-top:231.15pt;width:40.5pt;height:19.25pt;mso-wrap-style:square;v-text-anchor:top">
+                <v:fill o:detectmouseclick="t" on="false"/>
+                <v:stroke color="#3465a4" joinstyle="round" endcap="flat"/>
                 <v:textbox>
                   <w:txbxContent>
                     <w:p>
                       <w:pPr>
-                        <w:overflowPunct w:val="false"/>
+                        <w:pStyle w:val="Contenidodelmarco"/>
+                        <w:overflowPunct w:val="true"/>
                         <w:spacing w:lineRule="auto" w:line="240"/>
                         <w:rPr/>
                       </w:pPr>
@@ -5324,58 +5366,11 @@
                     </w:p>
                   </w:txbxContent>
                 </v:textbox>
-                <v:fill o:detectmouseclick="t" on="false"/>
-                <v:stroke color="#3465a4" joinstyle="round" endcap="flat"/>
                 <w10:wrap type="none"/>
-              </v:shape>
+              </v:rect>
             </w:pict>
           </mc:Fallback>
         </mc:AlternateContent>
-        <w:drawing>
-          <wp:anchor behindDoc="0" distT="0" distB="0" distL="0" distR="0" simplePos="0" locked="0" layoutInCell="0" allowOverlap="1" relativeHeight="3">
-            <wp:simplePos x="0" y="0"/>
-            <wp:positionH relativeFrom="column">
-              <wp:align>center</wp:align>
-            </wp:positionH>
-            <wp:positionV relativeFrom="paragraph">
-              <wp:posOffset>635</wp:posOffset>
-            </wp:positionV>
-            <wp:extent cx="5747385" cy="4922520"/>
-            <wp:effectExtent l="0" t="0" r="0" b="0"/>
-            <wp:wrapSquare wrapText="largest"/>
-            <wp:docPr id="5" name="Imagen1" descr=""/>
-            <wp:cNvGraphicFramePr>
-              <a:graphicFrameLocks xmlns:a="http://schemas.openxmlformats.org/drawingml/2006/main" noChangeAspect="1"/>
-            </wp:cNvGraphicFramePr>
-            <a:graphic xmlns:a="http://schemas.openxmlformats.org/drawingml/2006/main">
-              <a:graphicData uri="http://schemas.openxmlformats.org/drawingml/2006/picture">
-                <pic:pic xmlns:pic="http://schemas.openxmlformats.org/drawingml/2006/picture">
-                  <pic:nvPicPr>
-                    <pic:cNvPr id="5" name="Imagen1" descr=""/>
-                    <pic:cNvPicPr>
-                      <a:picLocks noChangeAspect="1" noChangeArrowheads="1"/>
-                    </pic:cNvPicPr>
-                  </pic:nvPicPr>
-                  <pic:blipFill>
-                    <a:blip r:embed="rId4"/>
-                    <a:stretch>
-                      <a:fillRect/>
-                    </a:stretch>
-                  </pic:blipFill>
-                  <pic:spPr bwMode="auto">
-                    <a:xfrm>
-                      <a:off x="0" y="0"/>
-                      <a:ext cx="5747385" cy="4922520"/>
-                    </a:xfrm>
-                    <a:prstGeom prst="rect">
-                      <a:avLst/>
-                    </a:prstGeom>
-                  </pic:spPr>
-                </pic:pic>
-              </a:graphicData>
-            </a:graphic>
-          </wp:anchor>
-        </w:drawing>
       </w:r>
       <w:r>
         <w:rPr/>
@@ -5393,23 +5388,25 @@
         <w:jc w:val="center"/>
         <w:rPr/>
       </w:pPr>
-      <w:bookmarkStart w:id="78" w:name="_heading=h.jve9rea1jf7c_Copia_1"/>
-      <w:bookmarkEnd w:id="78"/>
-      <w:r>
-        <w:rPr/>
-        <w:t xml:space="preserve">Figura </w:t>
-      </w:r>
-      <w:r>
-        <w:rPr/>
-        <w:t>03</w:t>
-      </w:r>
-      <w:r>
-        <w:rPr/>
-        <w:t xml:space="preserve">. Diagrama de despliegue - </w:t>
-      </w:r>
-      <w:r>
-        <w:rPr/>
-        <w:t>EzCommerce</w:t>
+      <w:bookmarkStart w:id="79" w:name="_heading=h.jve9rea1jf7c_Copia_1"/>
+      <w:bookmarkEnd w:id="79"/>
+      <w:r>
+        <w:rPr/>
+        <w:t>Figura 03. Diagrama de despliegue – EzCommerce</w:t>
+      </w:r>
+    </w:p>
+    <w:p>
+      <w:pPr>
+        <w:pStyle w:val="normal1"/>
+        <w:widowControl w:val="false"/>
+        <w:spacing w:lineRule="auto" w:line="240" w:before="0" w:after="200"/>
+        <w:ind w:hanging="0" w:left="0" w:right="-25"/>
+        <w:jc w:val="left"/>
+        <w:rPr/>
+      </w:pPr>
+      <w:r>
+        <w:rPr/>
+        <w:t>La Figura 03 muestra los principales artefactos que mostraran las implementaciones de sus componentes . En el diagrama se indican como se despliegan sus nodos, sus interdependencias y sus protocolos.</w:t>
       </w:r>
     </w:p>
     <w:p>
@@ -5424,8 +5421,8 @@
           <w:b/>
         </w:rPr>
       </w:pPr>
-      <w:bookmarkStart w:id="79" w:name="_heading=h.fworok1v4vvb"/>
-      <w:bookmarkEnd w:id="79"/>
+      <w:bookmarkStart w:id="80" w:name="_heading=h.fworok1v4vvb"/>
+      <w:bookmarkEnd w:id="80"/>
       <w:r>
         <w:rPr/>
         <w:t>Vista de procesos</w:t>
@@ -5472,7 +5469,7 @@
       <w:r>
         <w:rPr/>
         <w:drawing>
-          <wp:anchor behindDoc="0" distT="0" distB="0" distL="0" distR="0" simplePos="0" locked="0" layoutInCell="0" allowOverlap="1" relativeHeight="7">
+          <wp:anchor behindDoc="0" distT="0" distB="0" distL="0" distR="0" simplePos="0" locked="0" layoutInCell="0" allowOverlap="1" relativeHeight="8">
             <wp:simplePos x="0" y="0"/>
             <wp:positionH relativeFrom="column">
               <wp:align>center</wp:align>
@@ -5483,7 +5480,7 @@
             <wp:extent cx="5290185" cy="2401570"/>
             <wp:effectExtent l="0" t="0" r="0" b="0"/>
             <wp:wrapSquare wrapText="largest"/>
-            <wp:docPr id="6" name="Imagen3" descr=""/>
+            <wp:docPr id="7" name="Imagen3" descr=""/>
             <wp:cNvGraphicFramePr>
               <a:graphicFrameLocks xmlns:a="http://schemas.openxmlformats.org/drawingml/2006/main" noChangeAspect="1"/>
             </wp:cNvGraphicFramePr>
@@ -5491,106 +5488,7 @@
               <a:graphicData uri="http://schemas.openxmlformats.org/drawingml/2006/picture">
                 <pic:pic xmlns:pic="http://schemas.openxmlformats.org/drawingml/2006/picture">
                   <pic:nvPicPr>
-                    <pic:cNvPr id="6" name="Imagen3" descr=""/>
-                    <pic:cNvPicPr>
-                      <a:picLocks noChangeAspect="1" noChangeArrowheads="1"/>
-                    </pic:cNvPicPr>
-                  </pic:nvPicPr>
-                  <pic:blipFill>
-                    <a:blip r:embed="rId5"/>
-                    <a:stretch>
-                      <a:fillRect/>
-                    </a:stretch>
-                  </pic:blipFill>
-                  <pic:spPr bwMode="auto">
-                    <a:xfrm>
-                      <a:off x="0" y="0"/>
-                      <a:ext cx="5290185" cy="2401570"/>
-                    </a:xfrm>
-                    <a:prstGeom prst="rect">
-                      <a:avLst/>
-                    </a:prstGeom>
-                  </pic:spPr>
-                </pic:pic>
-              </a:graphicData>
-            </a:graphic>
-          </wp:anchor>
-        </w:drawing>
-      </w:r>
-    </w:p>
-    <w:p>
-      <w:pPr>
-        <w:pStyle w:val="normal1"/>
-        <w:widowControl w:val="false"/>
-        <w:spacing w:lineRule="auto" w:line="240" w:before="0" w:after="200"/>
-        <w:ind w:hanging="0" w:left="720" w:right="-25"/>
-        <w:jc w:val="center"/>
-        <w:rPr/>
-      </w:pPr>
-      <w:r>
-        <w:rPr/>
-        <w:t>El usuario se registra con sus datos, estos datos en primera instancia son validados, posterior a esto se le enviara un correo al email registrado con la finalidad de validar el correo, en caso se obtenga la confirmacion el usuario sera creado y registrado en la base de datos.</w:t>
-      </w:r>
-    </w:p>
-    <w:p>
-      <w:pPr>
-        <w:pStyle w:val="normal1"/>
-        <w:widowControl w:val="false"/>
-        <w:spacing w:lineRule="auto" w:line="240" w:before="0" w:after="200"/>
-        <w:ind w:hanging="0" w:left="720" w:right="-25"/>
-        <w:jc w:val="center"/>
-        <w:rPr/>
-      </w:pPr>
-      <w:r>
-        <w:rPr/>
-      </w:r>
-    </w:p>
-    <w:p>
-      <w:pPr>
-        <w:pStyle w:val="normal1"/>
-        <w:widowControl w:val="false"/>
-        <w:spacing w:lineRule="auto" w:line="240" w:before="0" w:after="200"/>
-        <w:ind w:hanging="0" w:left="720" w:right="-25"/>
-        <w:jc w:val="center"/>
-        <w:rPr/>
-      </w:pPr>
-      <w:r>
-        <w:rPr/>
-        <w:t>Diagrama de Actividades: Proceso de compradores</w:t>
-      </w:r>
-    </w:p>
-    <w:p>
-      <w:pPr>
-        <w:pStyle w:val="normal1"/>
-        <w:widowControl w:val="false"/>
-        <w:spacing w:lineRule="auto" w:line="240" w:before="0" w:after="200"/>
-        <w:ind w:hanging="0" w:left="720" w:right="-25"/>
-        <w:jc w:val="center"/>
-        <w:rPr/>
-      </w:pPr>
-      <w:r>
-        <w:rPr/>
-        <w:drawing>
-          <wp:anchor behindDoc="0" distT="0" distB="0" distL="0" distR="0" simplePos="0" locked="0" layoutInCell="0" allowOverlap="1" relativeHeight="8">
-            <wp:simplePos x="0" y="0"/>
-            <wp:positionH relativeFrom="column">
-              <wp:align>center</wp:align>
-            </wp:positionH>
-            <wp:positionV relativeFrom="paragraph">
-              <wp:posOffset>635</wp:posOffset>
-            </wp:positionV>
-            <wp:extent cx="5290185" cy="2778760"/>
-            <wp:effectExtent l="0" t="0" r="0" b="0"/>
-            <wp:wrapSquare wrapText="largest"/>
-            <wp:docPr id="7" name="Imagen5" descr=""/>
-            <wp:cNvGraphicFramePr>
-              <a:graphicFrameLocks xmlns:a="http://schemas.openxmlformats.org/drawingml/2006/main" noChangeAspect="1"/>
-            </wp:cNvGraphicFramePr>
-            <a:graphic xmlns:a="http://schemas.openxmlformats.org/drawingml/2006/main">
-              <a:graphicData uri="http://schemas.openxmlformats.org/drawingml/2006/picture">
-                <pic:pic xmlns:pic="http://schemas.openxmlformats.org/drawingml/2006/picture">
-                  <pic:nvPicPr>
-                    <pic:cNvPr id="7" name="Imagen5" descr=""/>
+                    <pic:cNvPr id="7" name="Imagen3" descr=""/>
                     <pic:cNvPicPr>
                       <a:picLocks noChangeAspect="1" noChangeArrowheads="1"/>
                     </pic:cNvPicPr>
@@ -5604,11 +5502,12 @@
                   <pic:spPr bwMode="auto">
                     <a:xfrm>
                       <a:off x="0" y="0"/>
-                      <a:ext cx="5290185" cy="2778760"/>
+                      <a:ext cx="5290185" cy="2401570"/>
                     </a:xfrm>
                     <a:prstGeom prst="rect">
                       <a:avLst/>
                     </a:prstGeom>
+                    <a:noFill/>
                   </pic:spPr>
                 </pic:pic>
               </a:graphicData>
@@ -5628,7 +5527,7 @@
       </w:pPr>
       <w:r>
         <w:rPr/>
-        <w:t>El usuario busca un articulo de interes dentro del catalogo de la aplicación, una vez que lo encuentra lo enfoca y solicita contacto con el vendedor, el sistema lo verifica y envia la solicitud al vendedor, si la oferta esta disponible el vendedor acepta la solicitud y se comunican para coordinar la venta, posteriormente en caso se concrete la venta se actualizara el inventario del vendedor.</w:t>
+        <w:t>El usuario se registra con sus datos, estos datos en primera instancia son validados, posterior a esto se le enviara un correo al email registrado con la finalidad de validar el correo, en caso se obtenga la confirmacion el usuario sera creado y registrado en la base de datos.</w:t>
       </w:r>
     </w:p>
     <w:p>
@@ -5655,20 +5554,7 @@
       </w:pPr>
       <w:r>
         <w:rPr/>
-      </w:r>
-    </w:p>
-    <w:p>
-      <w:pPr>
-        <w:pStyle w:val="normal1"/>
-        <w:widowControl w:val="false"/>
-        <w:spacing w:lineRule="auto" w:line="240" w:before="0" w:after="200"/>
-        <w:ind w:hanging="0" w:left="720" w:right="-25"/>
-        <w:jc w:val="center"/>
-        <w:rPr/>
-      </w:pPr>
-      <w:r>
-        <w:rPr/>
-        <w:t>Diagrama de Actividades: Publicacion de Producto</w:t>
+        <w:t>Diagrama de Actividades: Proceso de compradores</w:t>
       </w:r>
     </w:p>
     <w:p>
@@ -5691,10 +5577,10 @@
             <wp:positionV relativeFrom="paragraph">
               <wp:posOffset>635</wp:posOffset>
             </wp:positionV>
-            <wp:extent cx="5290185" cy="2169795"/>
+            <wp:extent cx="5290185" cy="2778760"/>
             <wp:effectExtent l="0" t="0" r="0" b="0"/>
             <wp:wrapSquare wrapText="largest"/>
-            <wp:docPr id="8" name="Imagen4" descr=""/>
+            <wp:docPr id="8" name="Imagen5" descr=""/>
             <wp:cNvGraphicFramePr>
               <a:graphicFrameLocks xmlns:a="http://schemas.openxmlformats.org/drawingml/2006/main" noChangeAspect="1"/>
             </wp:cNvGraphicFramePr>
@@ -5702,7 +5588,7 @@
               <a:graphicData uri="http://schemas.openxmlformats.org/drawingml/2006/picture">
                 <pic:pic xmlns:pic="http://schemas.openxmlformats.org/drawingml/2006/picture">
                   <pic:nvPicPr>
-                    <pic:cNvPr id="8" name="Imagen4" descr=""/>
+                    <pic:cNvPr id="8" name="Imagen5" descr=""/>
                     <pic:cNvPicPr>
                       <a:picLocks noChangeAspect="1" noChangeArrowheads="1"/>
                     </pic:cNvPicPr>
@@ -5716,11 +5602,12 @@
                   <pic:spPr bwMode="auto">
                     <a:xfrm>
                       <a:off x="0" y="0"/>
-                      <a:ext cx="5290185" cy="2169795"/>
+                      <a:ext cx="5290185" cy="2778760"/>
                     </a:xfrm>
                     <a:prstGeom prst="rect">
                       <a:avLst/>
                     </a:prstGeom>
+                    <a:noFill/>
                   </pic:spPr>
                 </pic:pic>
               </a:graphicData>
@@ -5740,7 +5627,7 @@
       </w:pPr>
       <w:r>
         <w:rPr/>
-        <w:t>El usuario desea publicar un producto para lo cual primero solicita un formulario a lo que el sistema verifica si tiene una marca en caso de que si, el producto se publicara bajo la marca, en caso contraria sera registrado sin marca, postumamente se verificaran los datos del producto, lo cual sera verificado por el sistema y si es el caso el producto sera publicado.</w:t>
+        <w:t>El usuario busca un articulo de interes dentro del catalogo de la aplicación, una vez que lo encuentra lo enfoca y solicita contacto con el vendedor, el sistema lo verifica y envia la solicitud al vendedor, si la oferta esta disponible el vendedor acepta la solicitud y se comunican para coordinar la venta, posteriormente en caso se concrete la venta se actualizara el inventario del vendedor.</w:t>
       </w:r>
     </w:p>
     <w:p>
@@ -5780,6 +5667,7 @@
       </w:pPr>
       <w:r>
         <w:rPr/>
+        <w:t>Diagrama de Actividades: Publicacion de Producto</w:t>
       </w:r>
     </w:p>
     <w:p>
@@ -5793,15 +5681,127 @@
       </w:pPr>
       <w:r>
         <w:rPr/>
+        <w:drawing>
+          <wp:anchor behindDoc="0" distT="0" distB="0" distL="0" distR="0" simplePos="0" locked="0" layoutInCell="0" allowOverlap="1" relativeHeight="10">
+            <wp:simplePos x="0" y="0"/>
+            <wp:positionH relativeFrom="column">
+              <wp:align>center</wp:align>
+            </wp:positionH>
+            <wp:positionV relativeFrom="paragraph">
+              <wp:posOffset>635</wp:posOffset>
+            </wp:positionV>
+            <wp:extent cx="5290185" cy="2169795"/>
+            <wp:effectExtent l="0" t="0" r="0" b="0"/>
+            <wp:wrapSquare wrapText="largest"/>
+            <wp:docPr id="9" name="Imagen4" descr=""/>
+            <wp:cNvGraphicFramePr>
+              <a:graphicFrameLocks xmlns:a="http://schemas.openxmlformats.org/drawingml/2006/main" noChangeAspect="1"/>
+            </wp:cNvGraphicFramePr>
+            <a:graphic xmlns:a="http://schemas.openxmlformats.org/drawingml/2006/main">
+              <a:graphicData uri="http://schemas.openxmlformats.org/drawingml/2006/picture">
+                <pic:pic xmlns:pic="http://schemas.openxmlformats.org/drawingml/2006/picture">
+                  <pic:nvPicPr>
+                    <pic:cNvPr id="9" name="Imagen4" descr=""/>
+                    <pic:cNvPicPr>
+                      <a:picLocks noChangeAspect="1" noChangeArrowheads="1"/>
+                    </pic:cNvPicPr>
+                  </pic:nvPicPr>
+                  <pic:blipFill>
+                    <a:blip r:embed="rId8"/>
+                    <a:stretch>
+                      <a:fillRect/>
+                    </a:stretch>
+                  </pic:blipFill>
+                  <pic:spPr bwMode="auto">
+                    <a:xfrm>
+                      <a:off x="0" y="0"/>
+                      <a:ext cx="5290185" cy="2169795"/>
+                    </a:xfrm>
+                    <a:prstGeom prst="rect">
+                      <a:avLst/>
+                    </a:prstGeom>
+                    <a:noFill/>
+                  </pic:spPr>
+                </pic:pic>
+              </a:graphicData>
+            </a:graphic>
+          </wp:anchor>
+        </w:drawing>
+      </w:r>
+    </w:p>
+    <w:p>
+      <w:pPr>
+        <w:pStyle w:val="normal1"/>
+        <w:widowControl w:val="false"/>
+        <w:spacing w:lineRule="auto" w:line="240" w:before="0" w:after="200"/>
+        <w:ind w:hanging="0" w:left="720" w:right="-25"/>
+        <w:jc w:val="center"/>
+        <w:rPr/>
+      </w:pPr>
+      <w:r>
+        <w:rPr/>
+        <w:t>El usuario desea publicar un producto para lo cual primero solicita un formulario a lo que el sistema verifica si tiene una marca en caso de que si, el producto se publicara bajo la marca, en caso contraria sera registrado sin marca, postumamente se verificaran los datos del producto, lo cual sera verificado por el sistema y si es el caso el producto sera publicado.</w:t>
+      </w:r>
+    </w:p>
+    <w:p>
+      <w:pPr>
+        <w:pStyle w:val="normal1"/>
+        <w:widowControl w:val="false"/>
+        <w:spacing w:lineRule="auto" w:line="240" w:before="0" w:after="200"/>
+        <w:ind w:hanging="0" w:left="720" w:right="-25"/>
+        <w:jc w:val="center"/>
+        <w:rPr/>
+      </w:pPr>
+      <w:r>
+        <w:rPr/>
+      </w:r>
+    </w:p>
+    <w:p>
+      <w:pPr>
+        <w:pStyle w:val="normal1"/>
+        <w:widowControl w:val="false"/>
+        <w:spacing w:lineRule="auto" w:line="240" w:before="0" w:after="200"/>
+        <w:ind w:hanging="0" w:left="720" w:right="-25"/>
+        <w:jc w:val="center"/>
+        <w:rPr/>
+      </w:pPr>
+      <w:r>
+        <w:rPr/>
+      </w:r>
+    </w:p>
+    <w:p>
+      <w:pPr>
+        <w:pStyle w:val="normal1"/>
+        <w:widowControl w:val="false"/>
+        <w:spacing w:lineRule="auto" w:line="240" w:before="0" w:after="200"/>
+        <w:ind w:hanging="0" w:left="720" w:right="-25"/>
+        <w:jc w:val="center"/>
+        <w:rPr/>
+      </w:pPr>
+      <w:r>
+        <w:rPr/>
+      </w:r>
+    </w:p>
+    <w:p>
+      <w:pPr>
+        <w:pStyle w:val="normal1"/>
+        <w:widowControl w:val="false"/>
+        <w:spacing w:lineRule="auto" w:line="240" w:before="0" w:after="200"/>
+        <w:ind w:hanging="0" w:left="720" w:right="-25"/>
+        <w:jc w:val="center"/>
+        <w:rPr/>
+      </w:pPr>
+      <w:r>
+        <w:rPr/>
       </w:r>
     </w:p>
     <w:sectPr>
-      <w:headerReference w:type="even" r:id="rId8"/>
-      <w:headerReference w:type="default" r:id="rId9"/>
-      <w:headerReference w:type="first" r:id="rId10"/>
-      <w:footerReference w:type="even" r:id="rId11"/>
-      <w:footerReference w:type="default" r:id="rId12"/>
-      <w:footerReference w:type="first" r:id="rId13"/>
+      <w:headerReference w:type="even" r:id="rId9"/>
+      <w:headerReference w:type="default" r:id="rId10"/>
+      <w:headerReference w:type="first" r:id="rId11"/>
+      <w:footerReference w:type="even" r:id="rId12"/>
+      <w:footerReference w:type="default" r:id="rId13"/>
+      <w:footerReference w:type="first" r:id="rId14"/>
       <w:type w:val="nextPage"/>
       <w:pgSz w:w="11906" w:h="16838"/>
       <w:pgMar w:left="1440" w:right="1440" w:gutter="0" w:header="0" w:top="1440" w:footer="720" w:bottom="1440"/>
@@ -6948,7 +6948,7 @@
     </w:rPr>
   </w:style>
   <w:style w:type="paragraph" w:styleId="Heading1">
-    <w:name w:val="Heading 1"/>
+    <w:name w:val="heading 1"/>
     <w:basedOn w:val="normal1"/>
     <w:next w:val="normal1"/>
     <w:uiPriority w:val="9"/>
@@ -6963,7 +6963,7 @@
     </w:rPr>
   </w:style>
   <w:style w:type="paragraph" w:styleId="Heading2">
-    <w:name w:val="Heading 2"/>
+    <w:name w:val="heading 2"/>
     <w:basedOn w:val="normal1"/>
     <w:next w:val="normal1"/>
     <w:uiPriority w:val="9"/>
@@ -6978,7 +6978,7 @@
     <w:rPr/>
   </w:style>
   <w:style w:type="paragraph" w:styleId="Heading3">
-    <w:name w:val="Heading 3"/>
+    <w:name w:val="heading 3"/>
     <w:basedOn w:val="normal1"/>
     <w:next w:val="normal1"/>
     <w:uiPriority w:val="9"/>
@@ -6997,7 +6997,7 @@
     </w:rPr>
   </w:style>
   <w:style w:type="paragraph" w:styleId="Heading4">
-    <w:name w:val="Heading 4"/>
+    <w:name w:val="heading 4"/>
     <w:basedOn w:val="normal1"/>
     <w:next w:val="normal1"/>
     <w:uiPriority w:val="9"/>
@@ -7014,7 +7014,7 @@
     </w:rPr>
   </w:style>
   <w:style w:type="paragraph" w:styleId="Heading5">
-    <w:name w:val="Heading 5"/>
+    <w:name w:val="heading 5"/>
     <w:basedOn w:val="normal1"/>
     <w:next w:val="normal1"/>
     <w:uiPriority w:val="9"/>
@@ -7033,7 +7033,7 @@
     </w:rPr>
   </w:style>
   <w:style w:type="paragraph" w:styleId="Heading6">
-    <w:name w:val="Heading 6"/>
+    <w:name w:val="heading 6"/>
     <w:basedOn w:val="normal1"/>
     <w:next w:val="normal1"/>
     <w:uiPriority w:val="9"/>
@@ -7084,10 +7084,25 @@
     <w:qFormat/>
     <w:rPr/>
   </w:style>
+  <w:style w:type="character" w:styleId="InternetLink2">
+    <w:name w:val="Internet Link2"/>
+    <w:qFormat/>
+    <w:rPr>
+      <w:color w:val="000080"/>
+      <w:u w:val="single"/>
+    </w:rPr>
+  </w:style>
   <w:style w:type="character" w:styleId="Hyperlink">
     <w:name w:val="Hyperlink"/>
     <w:rPr>
       <w:color w:val="000080"/>
+      <w:u w:val="single"/>
+    </w:rPr>
+  </w:style>
+  <w:style w:type="character" w:styleId="FollowedHyperlink">
+    <w:name w:val="FollowedHyperlink"/>
+    <w:rPr>
+      <w:color w:val="800000"/>
       <w:u w:val="single"/>
     </w:rPr>
   </w:style>
@@ -7123,7 +7138,7 @@
     </w:rPr>
   </w:style>
   <w:style w:type="paragraph" w:styleId="Caption">
-    <w:name w:val="Caption"/>
+    <w:name w:val="caption"/>
     <w:basedOn w:val="Normal"/>
     <w:qFormat/>
     <w:pPr>
@@ -7219,7 +7234,7 @@
     <w:rPr/>
   </w:style>
   <w:style w:type="paragraph" w:styleId="IndexHeading">
-    <w:name w:val="Index Heading"/>
+    <w:name w:val="index heading"/>
     <w:basedOn w:val="Ttulo"/>
     <w:pPr/>
     <w:rPr/>
@@ -7245,7 +7260,7 @@
     </w:rPr>
   </w:style>
   <w:style w:type="paragraph" w:styleId="TOC1">
-    <w:name w:val="TOC 1"/>
+    <w:name w:val="toc 1"/>
     <w:basedOn w:val="normal1"/>
     <w:next w:val="normal1"/>
     <w:autoRedefine/>
@@ -7266,14 +7281,21 @@
     <w:rPr/>
   </w:style>
   <w:style w:type="paragraph" w:styleId="Header">
-    <w:name w:val="Header"/>
+    <w:name w:val="header"/>
     <w:basedOn w:val="Cabeceraypie"/>
     <w:pPr/>
     <w:rPr/>
   </w:style>
   <w:style w:type="paragraph" w:styleId="Footer">
-    <w:name w:val="Footer"/>
+    <w:name w:val="footer"/>
     <w:basedOn w:val="Cabeceraypie"/>
+    <w:pPr/>
+    <w:rPr/>
+  </w:style>
+  <w:style w:type="paragraph" w:styleId="Contenidodelmarco">
+    <w:name w:val="Contenido del marco"/>
+    <w:basedOn w:val="Normal"/>
+    <w:qFormat/>
     <w:pPr/>
     <w:rPr/>
   </w:style>

</xml_diff>